<commit_message>
add schedule to SAD
</commit_message>
<xml_diff>
--- a/docs/analysis and design/ktpm1_Group06_software_architecture_document_v1.docx
+++ b/docs/analysis and design/ktpm1_Group06_software_architecture_document_v1.docx
@@ -242,45 +242,8 @@
               <w:pStyle w:val="Tabletext"/>
             </w:pPr>
             <w:r>
-              <w:t xml:space="preserve">Phạm </w:t>
-            </w:r>
-            <w:proofErr w:type="spellStart"/>
-            <w:r>
-              <w:t>Vũ</w:t>
-            </w:r>
-            <w:proofErr w:type="spellEnd"/>
-            <w:r>
-              <w:t xml:space="preserve"> Duy, </w:t>
-            </w:r>
-            <w:proofErr w:type="spellStart"/>
-            <w:r>
-              <w:t>Hồ</w:t>
-            </w:r>
-            <w:proofErr w:type="spellEnd"/>
-            <w:r>
-              <w:t xml:space="preserve"> </w:t>
-            </w:r>
-            <w:proofErr w:type="spellStart"/>
-            <w:r>
-              <w:t>Nguyễn</w:t>
-            </w:r>
-            <w:proofErr w:type="spellEnd"/>
-            <w:r>
-              <w:t xml:space="preserve"> </w:t>
-            </w:r>
-            <w:proofErr w:type="spellStart"/>
-            <w:r>
-              <w:t>Huy</w:t>
-            </w:r>
-            <w:proofErr w:type="spellEnd"/>
-            <w:r>
-              <w:t xml:space="preserve"> </w:t>
-            </w:r>
-            <w:proofErr w:type="spellStart"/>
-            <w:r>
-              <w:t>Hoàng</w:t>
-            </w:r>
-            <w:proofErr w:type="spellEnd"/>
+              <w:t>Phạm Vũ Duy, Hồ Nguyễn Huy Hoàng</w:t>
+            </w:r>
           </w:p>
         </w:tc>
       </w:tr>
@@ -1003,13 +966,8 @@
       <w:r>
         <w:t>“</w:t>
       </w:r>
-      <w:proofErr w:type="spellStart"/>
-      <w:r>
-        <w:t>Dang’s</w:t>
-      </w:r>
-      <w:proofErr w:type="spellEnd"/>
-      <w:r>
-        <w:t xml:space="preserve"> Company</w:t>
+      <w:r>
+        <w:t>Dang’s Company</w:t>
       </w:r>
       <w:r>
         <w:t>”</w:t>
@@ -1038,23 +996,37 @@
           <w:color w:val="000000"/>
           <w:shd w:val="clear" w:color="auto" w:fill="FFFFFF"/>
         </w:rPr>
-        <w:t xml:space="preserve"> document elaborates the software architecture document for the “</w:t>
-      </w:r>
-      <w:proofErr w:type="spellStart"/>
-      <w:r>
+        <w:t xml:space="preserve"> document elaborates the software architecture document for the “Dang’s Company E-commerce Web Application”. The system architecture is abstracted into many view and components which will be explain in this document.</w:t>
+      </w:r>
+    </w:p>
+    <w:p>
+      <w:pPr>
+        <w:pStyle w:val="Heading2"/>
+        <w:rPr>
+          <w:shd w:val="clear" w:color="auto" w:fill="FFFFFF"/>
+        </w:rPr>
+      </w:pPr>
+      <w:r>
+        <w:rPr>
+          <w:shd w:val="clear" w:color="auto" w:fill="FFFFFF"/>
+        </w:rPr>
+        <w:t>Purpose</w:t>
+      </w:r>
+    </w:p>
+    <w:p>
+      <w:pPr>
+        <w:pStyle w:val="BodyText"/>
         <w:rPr>
           <w:color w:val="000000"/>
           <w:shd w:val="clear" w:color="auto" w:fill="FFFFFF"/>
         </w:rPr>
-        <w:t>Dang’s</w:t>
-      </w:r>
-      <w:proofErr w:type="spellEnd"/>
+      </w:pPr>
       <w:r>
         <w:rPr>
           <w:color w:val="000000"/>
           <w:shd w:val="clear" w:color="auto" w:fill="FFFFFF"/>
         </w:rPr>
-        <w:t xml:space="preserve"> Company E-commerce Web Application”. The system architecture is abstracted into many view and components which will be explain in this document.</w:t>
+        <w:t>This document provides a comprehensive architectural overview of the system, using a number of different architectural views to depict different aspects of the system. It is intended to capture the significant architectural decisions which have been made on the system.</w:t>
       </w:r>
     </w:p>
     <w:p>
@@ -1068,53 +1040,34 @@
         <w:rPr>
           <w:shd w:val="clear" w:color="auto" w:fill="FFFFFF"/>
         </w:rPr>
-        <w:t>Purpose</w:t>
+        <w:t>Scope</w:t>
       </w:r>
     </w:p>
     <w:p>
       <w:pPr>
         <w:pStyle w:val="BodyText"/>
-        <w:rPr>
-          <w:color w:val="000000"/>
-          <w:shd w:val="clear" w:color="auto" w:fill="FFFFFF"/>
-        </w:rPr>
-      </w:pPr>
-      <w:r>
-        <w:rPr>
-          <w:color w:val="000000"/>
-          <w:shd w:val="clear" w:color="auto" w:fill="FFFFFF"/>
-        </w:rPr>
-        <w:t xml:space="preserve">This document provides a comprehensive architectural overview of the system, using </w:t>
-      </w:r>
-      <w:proofErr w:type="gramStart"/>
-      <w:r>
-        <w:rPr>
-          <w:color w:val="000000"/>
-          <w:shd w:val="clear" w:color="auto" w:fill="FFFFFF"/>
-        </w:rPr>
-        <w:t>a number of</w:t>
-      </w:r>
-      <w:proofErr w:type="gramEnd"/>
-      <w:r>
-        <w:rPr>
-          <w:color w:val="000000"/>
-          <w:shd w:val="clear" w:color="auto" w:fill="FFFFFF"/>
-        </w:rPr>
-        <w:t xml:space="preserve"> different architectural views to depict different aspects of the system. It is intended to capture the significant architectural decisions which have been made on the system.</w:t>
+      </w:pPr>
+      <w:r>
+        <w:t xml:space="preserve">The software architecture document applies to each static and dynamic aspect of the system. </w:t>
+      </w:r>
+    </w:p>
+    <w:p>
+      <w:pPr>
+        <w:pStyle w:val="BodyText"/>
+      </w:pPr>
+      <w:r>
+        <w:t xml:space="preserve">Under the static behavior of the system, the document discusses the class diagram </w:t>
+      </w:r>
+      <w:r>
+        <w:t>and other static architecture designs. Dynamic aspects of the system are elaborated using case realizations.</w:t>
       </w:r>
     </w:p>
     <w:p>
       <w:pPr>
         <w:pStyle w:val="Heading2"/>
-        <w:rPr>
-          <w:shd w:val="clear" w:color="auto" w:fill="FFFFFF"/>
-        </w:rPr>
-      </w:pPr>
-      <w:r>
-        <w:rPr>
-          <w:shd w:val="clear" w:color="auto" w:fill="FFFFFF"/>
-        </w:rPr>
-        <w:t>Scope</w:t>
+      </w:pPr>
+      <w:r>
+        <w:t>Definition, Acronyms and Abbreviations</w:t>
       </w:r>
     </w:p>
     <w:p>
@@ -1122,33 +1075,6 @@
         <w:pStyle w:val="BodyText"/>
       </w:pPr>
       <w:r>
-        <w:t xml:space="preserve">The software architecture document applies to each static and dynamic aspect of the system. </w:t>
-      </w:r>
-    </w:p>
-    <w:p>
-      <w:pPr>
-        <w:pStyle w:val="BodyText"/>
-      </w:pPr>
-      <w:r>
-        <w:t xml:space="preserve">Under the static behavior of the system, the document discusses the class diagram </w:t>
-      </w:r>
-      <w:r>
-        <w:t>and other static architecture designs. Dynamic aspects of the system are elaborated using case realizations.</w:t>
-      </w:r>
-    </w:p>
-    <w:p>
-      <w:pPr>
-        <w:pStyle w:val="Heading2"/>
-      </w:pPr>
-      <w:r>
-        <w:t>Definition, Acronyms and Abbreviations</w:t>
-      </w:r>
-    </w:p>
-    <w:p>
-      <w:pPr>
-        <w:pStyle w:val="BodyText"/>
-      </w:pPr>
-      <w:r>
         <w:t>MVC – Model View Control architecture</w:t>
       </w:r>
     </w:p>
@@ -1157,15 +1083,7 @@
         <w:ind w:left="720"/>
       </w:pPr>
       <w:r>
-        <w:t xml:space="preserve">DWA - </w:t>
-      </w:r>
-      <w:proofErr w:type="spellStart"/>
-      <w:r>
-        <w:t>Dang’s</w:t>
-      </w:r>
-      <w:proofErr w:type="spellEnd"/>
-      <w:r>
-        <w:t xml:space="preserve"> Company E-commerce Web Application</w:t>
+        <w:t>DWA - Dang’s Company E-commerce Web Application</w:t>
       </w:r>
     </w:p>
     <w:p>
@@ -1247,15 +1165,7 @@
         <w:pStyle w:val="BodyText"/>
       </w:pPr>
       <w:r>
-        <w:t xml:space="preserve">This document will present a detailed analysis of the architecture of </w:t>
-      </w:r>
-      <w:proofErr w:type="spellStart"/>
-      <w:r>
-        <w:t>Dang’s</w:t>
-      </w:r>
-      <w:proofErr w:type="spellEnd"/>
-      <w:r>
-        <w:t xml:space="preserve"> Company E-commerce Web Application. The further section will cover the architectural goals including the architectural constraints.</w:t>
+        <w:t>This document will present a detailed analysis of the architecture of Dang’s Company E-commerce Web Application. The further section will cover the architectural goals including the architectural constraints.</w:t>
       </w:r>
     </w:p>
     <w:p>
@@ -1312,21 +1222,13 @@
         <w:t>s</w:t>
       </w:r>
       <w:r>
-        <w:t>/</w:t>
-      </w:r>
-      <w:proofErr w:type="gramStart"/>
-      <w:r>
-        <w:t>Client</w:t>
+        <w:t>/Client</w:t>
       </w:r>
       <w:r>
         <w:t>s</w:t>
       </w:r>
       <w:r>
-        <w:t xml:space="preserve">  are</w:t>
-      </w:r>
-      <w:proofErr w:type="gramEnd"/>
-      <w:r>
-        <w:t xml:space="preserve"> expected to use a modern web browser</w:t>
+        <w:t xml:space="preserve">  are expected to use a modern web browser</w:t>
       </w:r>
       <w:r>
         <w:t xml:space="preserve"> which can support Bootstrap 4.0</w:t>
@@ -2121,15 +2023,7 @@
         <w:ind w:left="720"/>
       </w:pPr>
       <w:r>
-        <w:t xml:space="preserve">The central security will be handled by the member of the development team. They will be given the full access not only in the application level but also in database level. Creating account for the staff and the owner of the shop are done by administrator. When creating an account, user can choose their password and this password can be changed anytime by them. All the password </w:t>
-      </w:r>
-      <w:proofErr w:type="gramStart"/>
-      <w:r>
-        <w:t>are</w:t>
-      </w:r>
-      <w:proofErr w:type="gramEnd"/>
-      <w:r>
-        <w:t xml:space="preserve"> encrypted both on database or on communication process between client and server in order to ensure high level of security. The user information will only be seen by the shop owner and the administrator.</w:t>
+        <w:t>The central security will be handled by the member of the development team. They will be given the full access not only in the application level but also in database level. Creating account for the staff and the owner of the shop are done by administrator. When creating an account, user can choose their password and this password can be changed anytime by them. All the password are encrypted both on database or on communication process between client and server in order to ensure high level of security. The user information will only be seen by the shop owner and the administrator.</w:t>
       </w:r>
     </w:p>
     <w:p>
@@ -2148,15 +2042,7 @@
         <w:ind w:left="720"/>
       </w:pPr>
       <w:r>
-        <w:t xml:space="preserve">The system will be subjected to several testing step (Unit testing, Integration testing, System testing including Security and Performance testing) before being released </w:t>
-      </w:r>
-      <w:proofErr w:type="gramStart"/>
-      <w:r>
-        <w:t>in order to</w:t>
-      </w:r>
-      <w:proofErr w:type="gramEnd"/>
-      <w:r>
-        <w:t xml:space="preserve"> ensure that the system is reliable and work</w:t>
+        <w:t>The system will be subjected to several testing step (Unit testing, Integration testing, System testing including Security and Performance testing) before being released in order to ensure that the system is reliable and work</w:t>
       </w:r>
       <w:r>
         <w:t>ed</w:t>
@@ -2190,15 +2076,7 @@
         <w:t>s</w:t>
       </w:r>
       <w:r>
-        <w:t xml:space="preserve"> to any request from client within the web script timeouts (30 seconds), also the system performance can depend on available hardware, </w:t>
-      </w:r>
-      <w:proofErr w:type="gramStart"/>
-      <w:r>
-        <w:t>network</w:t>
-      </w:r>
-      <w:proofErr w:type="gramEnd"/>
-      <w:r>
-        <w:t xml:space="preserve"> and internet connection capabilities. Therefore, the actual performance can be determined only after the system is deployed and tested.</w:t>
+        <w:t xml:space="preserve"> to any request from client within the web script timeouts (30 seconds), also the system performance can depend on available hardware, network and internet connection capabilities. Therefore, the actual performance can be determined only after the system is deployed and tested.</w:t>
       </w:r>
     </w:p>
     <w:p>
@@ -2220,15 +2098,7 @@
         <w:t>s</w:t>
       </w:r>
       <w:r>
-        <w:t xml:space="preserve"> of product. </w:t>
-      </w:r>
-      <w:proofErr w:type="gramStart"/>
-      <w:r>
-        <w:t>In order to</w:t>
-      </w:r>
-      <w:proofErr w:type="gramEnd"/>
-      <w:r>
-        <w:t xml:space="preserve"> maintain reusability, the </w:t>
+        <w:t xml:space="preserve"> of product. In order to maintain reusability, the </w:t>
       </w:r>
       <w:r>
         <w:t>web using Template Engines which can be reuse. Best practice of RUP during development combine with Mongo DB make the</w:t>
@@ -2274,13 +2144,8 @@
         <w:ind w:left="720"/>
       </w:pPr>
       <w:r>
-        <w:t xml:space="preserve">Diagram: Draw.IO, </w:t>
-      </w:r>
-      <w:proofErr w:type="spellStart"/>
-      <w:r>
-        <w:t>figma</w:t>
-      </w:r>
-      <w:proofErr w:type="spellEnd"/>
+        <w:t>Diagram: Draw.IO, figma</w:t>
+      </w:r>
     </w:p>
     <w:p>
       <w:pPr>
@@ -2320,16 +2185,11 @@
         <w:t>s</w:t>
       </w:r>
       <w:r>
-        <w:t xml:space="preserve"> by the combination of Agile and RUP workflow. There is six </w:t>
-      </w:r>
-      <w:proofErr w:type="gramStart"/>
-      <w:r>
-        <w:t>sprin</w:t>
+        <w:t xml:space="preserve"> by the combination of Agile and RUP workflow. There is six sprin</w:t>
       </w:r>
       <w:r>
         <w:t>t</w:t>
       </w:r>
-      <w:proofErr w:type="gramEnd"/>
       <w:r>
         <w:t>, each has the</w:t>
       </w:r>
@@ -2340,13 +2200,2582 @@
         <w:t>own workload and document:</w:t>
       </w:r>
     </w:p>
+    <w:tbl>
+      <w:tblPr>
+        <w:tblW w:w="0" w:type="auto"/>
+        <w:tblInd w:w="720" w:type="dxa"/>
+        <w:tblBorders>
+          <w:top w:val="single" w:sz="4" w:space="0" w:color="auto"/>
+          <w:left w:val="single" w:sz="4" w:space="0" w:color="auto"/>
+          <w:bottom w:val="single" w:sz="4" w:space="0" w:color="auto"/>
+          <w:right w:val="single" w:sz="4" w:space="0" w:color="auto"/>
+          <w:insideH w:val="single" w:sz="4" w:space="0" w:color="auto"/>
+          <w:insideV w:val="single" w:sz="4" w:space="0" w:color="auto"/>
+        </w:tblBorders>
+        <w:tblLook w:val="04A0" w:firstRow="1" w:lastRow="0" w:firstColumn="1" w:lastColumn="0" w:noHBand="0" w:noVBand="1"/>
+      </w:tblPr>
+      <w:tblGrid>
+        <w:gridCol w:w="1273"/>
+        <w:gridCol w:w="1083"/>
+        <w:gridCol w:w="2284"/>
+        <w:gridCol w:w="1271"/>
+        <w:gridCol w:w="1292"/>
+        <w:gridCol w:w="1377"/>
+      </w:tblGrid>
+      <w:tr>
+        <w:tc>
+          <w:tcPr>
+            <w:tcW w:w="1273" w:type="dxa"/>
+            <w:tcBorders>
+              <w:top w:val="single" w:sz="24" w:space="0" w:color="1F4E79"/>
+              <w:left w:val="single" w:sz="24" w:space="0" w:color="1F4E79"/>
+              <w:bottom w:val="single" w:sz="24" w:space="0" w:color="1F4E79"/>
+            </w:tcBorders>
+            <w:shd w:val="clear" w:color="auto" w:fill="538135"/>
+          </w:tcPr>
+          <w:p>
+            <w:pPr>
+              <w:pStyle w:val="infoblue0"/>
+              <w:ind w:left="0"/>
+              <w:rPr>
+                <w:b/>
+                <w:bCs/>
+                <w:i w:val="0"/>
+                <w:iCs w:val="0"/>
+                <w:color w:val="auto"/>
+              </w:rPr>
+            </w:pPr>
+            <w:r>
+              <w:rPr>
+                <w:b/>
+                <w:bCs/>
+                <w:i w:val="0"/>
+                <w:iCs w:val="0"/>
+                <w:color w:val="auto"/>
+              </w:rPr>
+              <w:t>Phases</w:t>
+            </w:r>
+          </w:p>
+        </w:tc>
+        <w:tc>
+          <w:tcPr>
+            <w:tcW w:w="1083" w:type="dxa"/>
+            <w:tcBorders>
+              <w:top w:val="single" w:sz="24" w:space="0" w:color="1F4E79"/>
+              <w:bottom w:val="single" w:sz="24" w:space="0" w:color="1F4E79"/>
+            </w:tcBorders>
+            <w:shd w:val="clear" w:color="auto" w:fill="538135"/>
+          </w:tcPr>
+          <w:p>
+            <w:pPr>
+              <w:pStyle w:val="infoblue0"/>
+              <w:ind w:left="0"/>
+              <w:rPr>
+                <w:b/>
+                <w:bCs/>
+                <w:i w:val="0"/>
+                <w:iCs w:val="0"/>
+                <w:color w:val="auto"/>
+              </w:rPr>
+            </w:pPr>
+            <w:r>
+              <w:rPr>
+                <w:b/>
+                <w:bCs/>
+                <w:i w:val="0"/>
+                <w:iCs w:val="0"/>
+                <w:color w:val="auto"/>
+              </w:rPr>
+              <w:t>Interation No.</w:t>
+            </w:r>
+          </w:p>
+        </w:tc>
+        <w:tc>
+          <w:tcPr>
+            <w:tcW w:w="2284" w:type="dxa"/>
+            <w:tcBorders>
+              <w:top w:val="single" w:sz="24" w:space="0" w:color="1F4E79"/>
+              <w:bottom w:val="single" w:sz="24" w:space="0" w:color="1F4E79"/>
+            </w:tcBorders>
+            <w:shd w:val="clear" w:color="auto" w:fill="538135"/>
+          </w:tcPr>
+          <w:p>
+            <w:pPr>
+              <w:pStyle w:val="infoblue0"/>
+              <w:ind w:left="0"/>
+              <w:rPr>
+                <w:b/>
+                <w:bCs/>
+                <w:i w:val="0"/>
+                <w:iCs w:val="0"/>
+                <w:color w:val="auto"/>
+              </w:rPr>
+            </w:pPr>
+            <w:r>
+              <w:rPr>
+                <w:b/>
+                <w:bCs/>
+                <w:i w:val="0"/>
+                <w:iCs w:val="0"/>
+                <w:color w:val="auto"/>
+              </w:rPr>
+              <w:t>Tasks and Artifacts</w:t>
+            </w:r>
+          </w:p>
+        </w:tc>
+        <w:tc>
+          <w:tcPr>
+            <w:tcW w:w="1271" w:type="dxa"/>
+            <w:tcBorders>
+              <w:top w:val="single" w:sz="24" w:space="0" w:color="1F4E79"/>
+              <w:bottom w:val="single" w:sz="24" w:space="0" w:color="1F4E79"/>
+            </w:tcBorders>
+            <w:shd w:val="clear" w:color="auto" w:fill="538135"/>
+          </w:tcPr>
+          <w:p>
+            <w:pPr>
+              <w:pStyle w:val="infoblue0"/>
+              <w:ind w:left="0"/>
+              <w:rPr>
+                <w:b/>
+                <w:bCs/>
+                <w:i w:val="0"/>
+                <w:iCs w:val="0"/>
+                <w:color w:val="auto"/>
+              </w:rPr>
+            </w:pPr>
+            <w:r>
+              <w:rPr>
+                <w:b/>
+                <w:bCs/>
+                <w:i w:val="0"/>
+                <w:iCs w:val="0"/>
+                <w:color w:val="auto"/>
+              </w:rPr>
+              <w:t>Assignee</w:t>
+            </w:r>
+          </w:p>
+        </w:tc>
+        <w:tc>
+          <w:tcPr>
+            <w:tcW w:w="1292" w:type="dxa"/>
+            <w:tcBorders>
+              <w:top w:val="single" w:sz="24" w:space="0" w:color="1F4E79"/>
+              <w:bottom w:val="single" w:sz="24" w:space="0" w:color="1F4E79"/>
+            </w:tcBorders>
+            <w:shd w:val="clear" w:color="auto" w:fill="538135"/>
+          </w:tcPr>
+          <w:p>
+            <w:pPr>
+              <w:pStyle w:val="infoblue0"/>
+              <w:ind w:left="0"/>
+              <w:rPr>
+                <w:b/>
+                <w:bCs/>
+                <w:i w:val="0"/>
+                <w:iCs w:val="0"/>
+                <w:color w:val="auto"/>
+              </w:rPr>
+            </w:pPr>
+            <w:r>
+              <w:rPr>
+                <w:b/>
+                <w:bCs/>
+                <w:i w:val="0"/>
+                <w:iCs w:val="0"/>
+                <w:color w:val="auto"/>
+              </w:rPr>
+              <w:t>Start Date</w:t>
+            </w:r>
+          </w:p>
+        </w:tc>
+        <w:tc>
+          <w:tcPr>
+            <w:tcW w:w="1377" w:type="dxa"/>
+            <w:tcBorders>
+              <w:top w:val="single" w:sz="24" w:space="0" w:color="1F4E79"/>
+              <w:bottom w:val="single" w:sz="24" w:space="0" w:color="1F4E79"/>
+              <w:right w:val="single" w:sz="24" w:space="0" w:color="1F4E79"/>
+            </w:tcBorders>
+            <w:shd w:val="clear" w:color="auto" w:fill="538135"/>
+          </w:tcPr>
+          <w:p>
+            <w:pPr>
+              <w:pStyle w:val="infoblue0"/>
+              <w:ind w:left="0"/>
+              <w:rPr>
+                <w:b/>
+                <w:bCs/>
+                <w:i w:val="0"/>
+                <w:iCs w:val="0"/>
+                <w:color w:val="auto"/>
+              </w:rPr>
+            </w:pPr>
+            <w:r>
+              <w:rPr>
+                <w:b/>
+                <w:bCs/>
+                <w:i w:val="0"/>
+                <w:iCs w:val="0"/>
+                <w:color w:val="auto"/>
+              </w:rPr>
+              <w:t>End Date</w:t>
+            </w:r>
+          </w:p>
+        </w:tc>
+      </w:tr>
+      <w:tr>
+        <w:trPr>
+          <w:trHeight w:val="431"/>
+        </w:trPr>
+        <w:tc>
+          <w:tcPr>
+            <w:tcW w:w="1273" w:type="dxa"/>
+            <w:vMerge w:val="restart"/>
+            <w:tcBorders>
+              <w:top w:val="single" w:sz="24" w:space="0" w:color="1F4E79"/>
+              <w:left w:val="single" w:sz="24" w:space="0" w:color="1F4E79"/>
+            </w:tcBorders>
+            <w:shd w:val="clear" w:color="auto" w:fill="auto"/>
+            <w:vAlign w:val="center"/>
+          </w:tcPr>
+          <w:p>
+            <w:pPr>
+              <w:pStyle w:val="infoblue0"/>
+              <w:ind w:left="0"/>
+              <w:jc w:val="center"/>
+              <w:rPr>
+                <w:i w:val="0"/>
+                <w:iCs w:val="0"/>
+                <w:color w:val="auto"/>
+              </w:rPr>
+            </w:pPr>
+            <w:r>
+              <w:rPr>
+                <w:i w:val="0"/>
+                <w:iCs w:val="0"/>
+                <w:color w:val="auto"/>
+              </w:rPr>
+              <w:t>Inception</w:t>
+            </w:r>
+          </w:p>
+        </w:tc>
+        <w:tc>
+          <w:tcPr>
+            <w:tcW w:w="1083" w:type="dxa"/>
+            <w:vMerge w:val="restart"/>
+            <w:tcBorders>
+              <w:top w:val="single" w:sz="24" w:space="0" w:color="1F4E79"/>
+            </w:tcBorders>
+            <w:shd w:val="clear" w:color="auto" w:fill="auto"/>
+            <w:vAlign w:val="center"/>
+          </w:tcPr>
+          <w:p>
+            <w:pPr>
+              <w:pStyle w:val="infoblue0"/>
+              <w:ind w:left="0"/>
+              <w:jc w:val="center"/>
+              <w:rPr>
+                <w:i w:val="0"/>
+                <w:iCs w:val="0"/>
+                <w:color w:val="auto"/>
+              </w:rPr>
+            </w:pPr>
+            <w:r>
+              <w:rPr>
+                <w:i w:val="0"/>
+                <w:iCs w:val="0"/>
+                <w:color w:val="auto"/>
+              </w:rPr>
+              <w:t>1</w:t>
+            </w:r>
+          </w:p>
+        </w:tc>
+        <w:tc>
+          <w:tcPr>
+            <w:tcW w:w="2284" w:type="dxa"/>
+            <w:tcBorders>
+              <w:top w:val="single" w:sz="24" w:space="0" w:color="1F4E79"/>
+            </w:tcBorders>
+            <w:shd w:val="clear" w:color="auto" w:fill="auto"/>
+          </w:tcPr>
+          <w:p>
+            <w:pPr>
+              <w:pStyle w:val="infoblue0"/>
+              <w:ind w:left="0"/>
+              <w:rPr>
+                <w:i w:val="0"/>
+                <w:iCs w:val="0"/>
+                <w:color w:val="auto"/>
+              </w:rPr>
+            </w:pPr>
+            <w:r>
+              <w:rPr>
+                <w:i w:val="0"/>
+                <w:iCs w:val="0"/>
+                <w:color w:val="auto"/>
+              </w:rPr>
+              <w:t xml:space="preserve">- Vision document </w:t>
+            </w:r>
+          </w:p>
+        </w:tc>
+        <w:tc>
+          <w:tcPr>
+            <w:tcW w:w="1271" w:type="dxa"/>
+            <w:tcBorders>
+              <w:top w:val="single" w:sz="24" w:space="0" w:color="1F4E79"/>
+            </w:tcBorders>
+          </w:tcPr>
+          <w:p>
+            <w:pPr>
+              <w:pStyle w:val="infoblue0"/>
+              <w:ind w:left="0"/>
+              <w:rPr>
+                <w:i w:val="0"/>
+                <w:iCs w:val="0"/>
+                <w:color w:val="auto"/>
+              </w:rPr>
+            </w:pPr>
+            <w:r>
+              <w:rPr>
+                <w:i w:val="0"/>
+                <w:iCs w:val="0"/>
+                <w:color w:val="auto"/>
+              </w:rPr>
+              <w:t>Nguyễn Phúc Thịnh</w:t>
+            </w:r>
+          </w:p>
+        </w:tc>
+        <w:tc>
+          <w:tcPr>
+            <w:tcW w:w="1292" w:type="dxa"/>
+            <w:vMerge w:val="restart"/>
+            <w:tcBorders>
+              <w:top w:val="single" w:sz="24" w:space="0" w:color="1F4E79"/>
+            </w:tcBorders>
+            <w:shd w:val="clear" w:color="auto" w:fill="auto"/>
+          </w:tcPr>
+          <w:p>
+            <w:pPr>
+              <w:pStyle w:val="infoblue0"/>
+              <w:ind w:left="0"/>
+              <w:rPr>
+                <w:i w:val="0"/>
+                <w:iCs w:val="0"/>
+                <w:color w:val="auto"/>
+              </w:rPr>
+            </w:pPr>
+            <w:r>
+              <w:rPr>
+                <w:i w:val="0"/>
+                <w:iCs w:val="0"/>
+                <w:color w:val="auto"/>
+              </w:rPr>
+              <w:t>1/11</w:t>
+            </w:r>
+            <w:r>
+              <w:rPr>
+                <w:i w:val="0"/>
+                <w:iCs w:val="0"/>
+                <w:color w:val="auto"/>
+              </w:rPr>
+              <w:t>/2020</w:t>
+            </w:r>
+          </w:p>
+        </w:tc>
+        <w:tc>
+          <w:tcPr>
+            <w:tcW w:w="1377" w:type="dxa"/>
+            <w:vMerge w:val="restart"/>
+            <w:tcBorders>
+              <w:top w:val="single" w:sz="24" w:space="0" w:color="1F4E79"/>
+              <w:right w:val="single" w:sz="24" w:space="0" w:color="1F4E79"/>
+            </w:tcBorders>
+            <w:shd w:val="clear" w:color="auto" w:fill="auto"/>
+          </w:tcPr>
+          <w:p>
+            <w:pPr>
+              <w:pStyle w:val="infoblue0"/>
+              <w:ind w:left="0"/>
+              <w:rPr>
+                <w:i w:val="0"/>
+                <w:iCs w:val="0"/>
+                <w:color w:val="auto"/>
+              </w:rPr>
+            </w:pPr>
+            <w:r>
+              <w:rPr>
+                <w:i w:val="0"/>
+                <w:iCs w:val="0"/>
+                <w:color w:val="auto"/>
+              </w:rPr>
+              <w:t>1</w:t>
+            </w:r>
+            <w:r>
+              <w:rPr>
+                <w:i w:val="0"/>
+                <w:iCs w:val="0"/>
+                <w:color w:val="auto"/>
+              </w:rPr>
+              <w:t>1</w:t>
+            </w:r>
+            <w:r>
+              <w:rPr>
+                <w:i w:val="0"/>
+                <w:iCs w:val="0"/>
+                <w:color w:val="auto"/>
+              </w:rPr>
+              <w:t>/11/2020</w:t>
+            </w:r>
+          </w:p>
+        </w:tc>
+      </w:tr>
+      <w:tr>
+        <w:trPr>
+          <w:trHeight w:val="480"/>
+        </w:trPr>
+        <w:tc>
+          <w:tcPr>
+            <w:tcW w:w="1273" w:type="dxa"/>
+            <w:vMerge/>
+            <w:tcBorders>
+              <w:left w:val="single" w:sz="24" w:space="0" w:color="1F4E79"/>
+            </w:tcBorders>
+            <w:shd w:val="clear" w:color="auto" w:fill="auto"/>
+            <w:vAlign w:val="center"/>
+          </w:tcPr>
+          <w:p>
+            <w:pPr>
+              <w:pStyle w:val="infoblue0"/>
+              <w:ind w:left="0"/>
+              <w:jc w:val="center"/>
+              <w:rPr>
+                <w:i w:val="0"/>
+                <w:iCs w:val="0"/>
+                <w:color w:val="auto"/>
+              </w:rPr>
+            </w:pPr>
+          </w:p>
+        </w:tc>
+        <w:tc>
+          <w:tcPr>
+            <w:tcW w:w="1083" w:type="dxa"/>
+            <w:vMerge/>
+            <w:shd w:val="clear" w:color="auto" w:fill="auto"/>
+            <w:vAlign w:val="center"/>
+          </w:tcPr>
+          <w:p>
+            <w:pPr>
+              <w:pStyle w:val="infoblue0"/>
+              <w:ind w:left="0"/>
+              <w:jc w:val="center"/>
+              <w:rPr>
+                <w:i w:val="0"/>
+                <w:iCs w:val="0"/>
+                <w:color w:val="auto"/>
+              </w:rPr>
+            </w:pPr>
+          </w:p>
+        </w:tc>
+        <w:tc>
+          <w:tcPr>
+            <w:tcW w:w="2284" w:type="dxa"/>
+            <w:shd w:val="clear" w:color="auto" w:fill="auto"/>
+          </w:tcPr>
+          <w:p>
+            <w:pPr>
+              <w:pStyle w:val="infoblue0"/>
+              <w:ind w:left="0"/>
+              <w:rPr>
+                <w:i w:val="0"/>
+                <w:iCs w:val="0"/>
+                <w:color w:val="auto"/>
+              </w:rPr>
+            </w:pPr>
+            <w:r>
+              <w:rPr>
+                <w:i w:val="0"/>
+                <w:iCs w:val="0"/>
+                <w:color w:val="auto"/>
+              </w:rPr>
+              <w:t>- Project plan</w:t>
+            </w:r>
+          </w:p>
+        </w:tc>
+        <w:tc>
+          <w:tcPr>
+            <w:tcW w:w="1271" w:type="dxa"/>
+          </w:tcPr>
+          <w:p>
+            <w:pPr>
+              <w:pStyle w:val="infoblue0"/>
+              <w:ind w:left="0"/>
+              <w:rPr>
+                <w:i w:val="0"/>
+                <w:iCs w:val="0"/>
+                <w:color w:val="auto"/>
+              </w:rPr>
+            </w:pPr>
+            <w:r>
+              <w:rPr>
+                <w:i w:val="0"/>
+                <w:iCs w:val="0"/>
+                <w:color w:val="auto"/>
+              </w:rPr>
+              <w:t>Huỳnh Nhật Nam</w:t>
+            </w:r>
+          </w:p>
+        </w:tc>
+        <w:tc>
+          <w:tcPr>
+            <w:tcW w:w="1292" w:type="dxa"/>
+            <w:vMerge/>
+            <w:shd w:val="clear" w:color="auto" w:fill="auto"/>
+          </w:tcPr>
+          <w:p>
+            <w:pPr>
+              <w:pStyle w:val="infoblue0"/>
+              <w:ind w:left="0"/>
+              <w:rPr>
+                <w:i w:val="0"/>
+                <w:iCs w:val="0"/>
+                <w:color w:val="auto"/>
+              </w:rPr>
+            </w:pPr>
+          </w:p>
+        </w:tc>
+        <w:tc>
+          <w:tcPr>
+            <w:tcW w:w="1377" w:type="dxa"/>
+            <w:vMerge/>
+            <w:tcBorders>
+              <w:right w:val="single" w:sz="24" w:space="0" w:color="1F4E79"/>
+            </w:tcBorders>
+            <w:shd w:val="clear" w:color="auto" w:fill="auto"/>
+          </w:tcPr>
+          <w:p>
+            <w:pPr>
+              <w:pStyle w:val="infoblue0"/>
+              <w:ind w:left="0"/>
+              <w:rPr>
+                <w:i w:val="0"/>
+                <w:iCs w:val="0"/>
+                <w:color w:val="auto"/>
+              </w:rPr>
+            </w:pPr>
+          </w:p>
+        </w:tc>
+      </w:tr>
+      <w:tr>
+        <w:trPr>
+          <w:trHeight w:val="324"/>
+        </w:trPr>
+        <w:tc>
+          <w:tcPr>
+            <w:tcW w:w="1273" w:type="dxa"/>
+            <w:vMerge w:val="restart"/>
+            <w:tcBorders>
+              <w:top w:val="single" w:sz="24" w:space="0" w:color="1F4E79"/>
+              <w:left w:val="single" w:sz="24" w:space="0" w:color="1F4E79"/>
+            </w:tcBorders>
+            <w:shd w:val="clear" w:color="auto" w:fill="auto"/>
+            <w:vAlign w:val="center"/>
+          </w:tcPr>
+          <w:p>
+            <w:pPr>
+              <w:pStyle w:val="infoblue0"/>
+              <w:ind w:left="0"/>
+              <w:jc w:val="center"/>
+              <w:rPr>
+                <w:i w:val="0"/>
+                <w:iCs w:val="0"/>
+                <w:color w:val="auto"/>
+              </w:rPr>
+            </w:pPr>
+            <w:r>
+              <w:rPr>
+                <w:i w:val="0"/>
+                <w:iCs w:val="0"/>
+                <w:color w:val="auto"/>
+              </w:rPr>
+              <w:t>Elaboration</w:t>
+            </w:r>
+          </w:p>
+        </w:tc>
+        <w:tc>
+          <w:tcPr>
+            <w:tcW w:w="1083" w:type="dxa"/>
+            <w:vMerge w:val="restart"/>
+            <w:tcBorders>
+              <w:top w:val="single" w:sz="24" w:space="0" w:color="1F4E79"/>
+            </w:tcBorders>
+            <w:shd w:val="clear" w:color="auto" w:fill="auto"/>
+            <w:vAlign w:val="center"/>
+          </w:tcPr>
+          <w:p>
+            <w:pPr>
+              <w:pStyle w:val="infoblue0"/>
+              <w:ind w:left="0"/>
+              <w:jc w:val="center"/>
+              <w:rPr>
+                <w:i w:val="0"/>
+                <w:iCs w:val="0"/>
+                <w:color w:val="auto"/>
+              </w:rPr>
+            </w:pPr>
+            <w:r>
+              <w:rPr>
+                <w:i w:val="0"/>
+                <w:iCs w:val="0"/>
+                <w:color w:val="auto"/>
+              </w:rPr>
+              <w:t>1</w:t>
+            </w:r>
+          </w:p>
+        </w:tc>
+        <w:tc>
+          <w:tcPr>
+            <w:tcW w:w="2284" w:type="dxa"/>
+            <w:tcBorders>
+              <w:top w:val="single" w:sz="24" w:space="0" w:color="1F4E79"/>
+            </w:tcBorders>
+            <w:shd w:val="clear" w:color="auto" w:fill="auto"/>
+          </w:tcPr>
+          <w:p>
+            <w:pPr>
+              <w:pStyle w:val="infoblue0"/>
+              <w:ind w:left="0"/>
+              <w:rPr>
+                <w:i w:val="0"/>
+                <w:iCs w:val="0"/>
+                <w:color w:val="auto"/>
+              </w:rPr>
+            </w:pPr>
+            <w:r>
+              <w:rPr>
+                <w:i w:val="0"/>
+                <w:iCs w:val="0"/>
+                <w:color w:val="auto"/>
+              </w:rPr>
+              <w:t xml:space="preserve">- Revised project plan </w:t>
+            </w:r>
+          </w:p>
+        </w:tc>
+        <w:tc>
+          <w:tcPr>
+            <w:tcW w:w="1271" w:type="dxa"/>
+            <w:tcBorders>
+              <w:top w:val="single" w:sz="24" w:space="0" w:color="1F4E79"/>
+            </w:tcBorders>
+          </w:tcPr>
+          <w:p>
+            <w:pPr>
+              <w:pStyle w:val="infoblue0"/>
+              <w:ind w:left="0"/>
+              <w:rPr>
+                <w:i w:val="0"/>
+                <w:iCs w:val="0"/>
+                <w:color w:val="auto"/>
+              </w:rPr>
+            </w:pPr>
+            <w:r>
+              <w:rPr>
+                <w:i w:val="0"/>
+                <w:iCs w:val="0"/>
+                <w:color w:val="auto"/>
+              </w:rPr>
+              <w:t>Huỳnh Nhật Nam</w:t>
+            </w:r>
+          </w:p>
+        </w:tc>
+        <w:tc>
+          <w:tcPr>
+            <w:tcW w:w="1292" w:type="dxa"/>
+            <w:vMerge w:val="restart"/>
+            <w:tcBorders>
+              <w:top w:val="single" w:sz="24" w:space="0" w:color="1F4E79"/>
+            </w:tcBorders>
+            <w:shd w:val="clear" w:color="auto" w:fill="auto"/>
+          </w:tcPr>
+          <w:p>
+            <w:pPr>
+              <w:pStyle w:val="infoblue0"/>
+              <w:ind w:left="0"/>
+              <w:rPr>
+                <w:i w:val="0"/>
+                <w:iCs w:val="0"/>
+                <w:color w:val="auto"/>
+              </w:rPr>
+            </w:pPr>
+            <w:r>
+              <w:rPr>
+                <w:i w:val="0"/>
+                <w:iCs w:val="0"/>
+                <w:color w:val="auto"/>
+              </w:rPr>
+              <w:t>12</w:t>
+            </w:r>
+            <w:r>
+              <w:rPr>
+                <w:i w:val="0"/>
+                <w:iCs w:val="0"/>
+                <w:color w:val="auto"/>
+              </w:rPr>
+              <w:t>/11/2020</w:t>
+            </w:r>
+          </w:p>
+        </w:tc>
+        <w:tc>
+          <w:tcPr>
+            <w:tcW w:w="1377" w:type="dxa"/>
+            <w:vMerge w:val="restart"/>
+            <w:tcBorders>
+              <w:top w:val="single" w:sz="24" w:space="0" w:color="1F4E79"/>
+              <w:right w:val="single" w:sz="24" w:space="0" w:color="1F4E79"/>
+            </w:tcBorders>
+            <w:shd w:val="clear" w:color="auto" w:fill="auto"/>
+          </w:tcPr>
+          <w:p>
+            <w:pPr>
+              <w:pStyle w:val="infoblue0"/>
+              <w:ind w:left="0"/>
+              <w:rPr>
+                <w:i w:val="0"/>
+                <w:iCs w:val="0"/>
+                <w:color w:val="auto"/>
+              </w:rPr>
+            </w:pPr>
+            <w:r>
+              <w:rPr>
+                <w:i w:val="0"/>
+                <w:iCs w:val="0"/>
+                <w:color w:val="auto"/>
+              </w:rPr>
+              <w:t>22</w:t>
+            </w:r>
+            <w:r>
+              <w:rPr>
+                <w:i w:val="0"/>
+                <w:iCs w:val="0"/>
+                <w:color w:val="auto"/>
+              </w:rPr>
+              <w:t>/11/2020</w:t>
+            </w:r>
+          </w:p>
+        </w:tc>
+      </w:tr>
+      <w:tr>
+        <w:trPr>
+          <w:trHeight w:val="264"/>
+        </w:trPr>
+        <w:tc>
+          <w:tcPr>
+            <w:tcW w:w="1273" w:type="dxa"/>
+            <w:vMerge/>
+            <w:tcBorders>
+              <w:left w:val="single" w:sz="24" w:space="0" w:color="1F4E79"/>
+            </w:tcBorders>
+            <w:shd w:val="clear" w:color="auto" w:fill="auto"/>
+            <w:vAlign w:val="center"/>
+          </w:tcPr>
+          <w:p>
+            <w:pPr>
+              <w:pStyle w:val="infoblue0"/>
+              <w:ind w:left="0"/>
+              <w:jc w:val="center"/>
+              <w:rPr>
+                <w:i w:val="0"/>
+                <w:iCs w:val="0"/>
+                <w:color w:val="auto"/>
+              </w:rPr>
+            </w:pPr>
+          </w:p>
+        </w:tc>
+        <w:tc>
+          <w:tcPr>
+            <w:tcW w:w="1083" w:type="dxa"/>
+            <w:vMerge/>
+            <w:shd w:val="clear" w:color="auto" w:fill="auto"/>
+            <w:vAlign w:val="center"/>
+          </w:tcPr>
+          <w:p>
+            <w:pPr>
+              <w:pStyle w:val="infoblue0"/>
+              <w:ind w:left="0"/>
+              <w:jc w:val="center"/>
+              <w:rPr>
+                <w:i w:val="0"/>
+                <w:iCs w:val="0"/>
+                <w:color w:val="auto"/>
+              </w:rPr>
+            </w:pPr>
+          </w:p>
+        </w:tc>
+        <w:tc>
+          <w:tcPr>
+            <w:tcW w:w="2284" w:type="dxa"/>
+            <w:shd w:val="clear" w:color="auto" w:fill="auto"/>
+          </w:tcPr>
+          <w:p>
+            <w:pPr>
+              <w:pStyle w:val="infoblue0"/>
+              <w:ind w:left="0"/>
+              <w:rPr>
+                <w:i w:val="0"/>
+                <w:iCs w:val="0"/>
+                <w:color w:val="auto"/>
+              </w:rPr>
+            </w:pPr>
+            <w:r>
+              <w:rPr>
+                <w:i w:val="0"/>
+                <w:iCs w:val="0"/>
+                <w:color w:val="auto"/>
+              </w:rPr>
+              <w:t>- Detailed vision document</w:t>
+            </w:r>
+          </w:p>
+        </w:tc>
+        <w:tc>
+          <w:tcPr>
+            <w:tcW w:w="1271" w:type="dxa"/>
+          </w:tcPr>
+          <w:p>
+            <w:pPr>
+              <w:pStyle w:val="infoblue0"/>
+              <w:ind w:left="0"/>
+              <w:rPr>
+                <w:i w:val="0"/>
+                <w:iCs w:val="0"/>
+                <w:color w:val="auto"/>
+              </w:rPr>
+            </w:pPr>
+            <w:r>
+              <w:rPr>
+                <w:i w:val="0"/>
+                <w:iCs w:val="0"/>
+                <w:color w:val="auto"/>
+              </w:rPr>
+              <w:t>Nguyễn Phúc Thịnh</w:t>
+            </w:r>
+          </w:p>
+        </w:tc>
+        <w:tc>
+          <w:tcPr>
+            <w:tcW w:w="1292" w:type="dxa"/>
+            <w:vMerge/>
+            <w:shd w:val="clear" w:color="auto" w:fill="auto"/>
+          </w:tcPr>
+          <w:p>
+            <w:pPr>
+              <w:pStyle w:val="infoblue0"/>
+              <w:ind w:left="0"/>
+              <w:rPr>
+                <w:i w:val="0"/>
+                <w:iCs w:val="0"/>
+                <w:color w:val="auto"/>
+              </w:rPr>
+            </w:pPr>
+          </w:p>
+        </w:tc>
+        <w:tc>
+          <w:tcPr>
+            <w:tcW w:w="1377" w:type="dxa"/>
+            <w:vMerge/>
+            <w:tcBorders>
+              <w:right w:val="single" w:sz="24" w:space="0" w:color="1F4E79"/>
+            </w:tcBorders>
+            <w:shd w:val="clear" w:color="auto" w:fill="auto"/>
+          </w:tcPr>
+          <w:p>
+            <w:pPr>
+              <w:pStyle w:val="infoblue0"/>
+              <w:ind w:left="0"/>
+              <w:rPr>
+                <w:i w:val="0"/>
+                <w:iCs w:val="0"/>
+                <w:color w:val="auto"/>
+              </w:rPr>
+            </w:pPr>
+          </w:p>
+        </w:tc>
+      </w:tr>
+      <w:tr>
+        <w:trPr>
+          <w:trHeight w:val="888"/>
+        </w:trPr>
+        <w:tc>
+          <w:tcPr>
+            <w:tcW w:w="1273" w:type="dxa"/>
+            <w:vMerge/>
+            <w:tcBorders>
+              <w:left w:val="single" w:sz="24" w:space="0" w:color="1F4E79"/>
+            </w:tcBorders>
+            <w:shd w:val="clear" w:color="auto" w:fill="auto"/>
+            <w:vAlign w:val="center"/>
+          </w:tcPr>
+          <w:p>
+            <w:pPr>
+              <w:pStyle w:val="infoblue0"/>
+              <w:ind w:left="0"/>
+              <w:jc w:val="center"/>
+              <w:rPr>
+                <w:i w:val="0"/>
+                <w:iCs w:val="0"/>
+                <w:color w:val="auto"/>
+              </w:rPr>
+            </w:pPr>
+          </w:p>
+        </w:tc>
+        <w:tc>
+          <w:tcPr>
+            <w:tcW w:w="1083" w:type="dxa"/>
+            <w:vMerge/>
+            <w:shd w:val="clear" w:color="auto" w:fill="auto"/>
+            <w:vAlign w:val="center"/>
+          </w:tcPr>
+          <w:p>
+            <w:pPr>
+              <w:pStyle w:val="infoblue0"/>
+              <w:ind w:left="0"/>
+              <w:jc w:val="center"/>
+              <w:rPr>
+                <w:i w:val="0"/>
+                <w:iCs w:val="0"/>
+                <w:color w:val="auto"/>
+              </w:rPr>
+            </w:pPr>
+          </w:p>
+        </w:tc>
+        <w:tc>
+          <w:tcPr>
+            <w:tcW w:w="2284" w:type="dxa"/>
+            <w:shd w:val="clear" w:color="auto" w:fill="auto"/>
+          </w:tcPr>
+          <w:p>
+            <w:pPr>
+              <w:pStyle w:val="infoblue0"/>
+              <w:ind w:left="0"/>
+              <w:rPr>
+                <w:i w:val="0"/>
+                <w:iCs w:val="0"/>
+                <w:color w:val="auto"/>
+              </w:rPr>
+            </w:pPr>
+            <w:r>
+              <w:rPr>
+                <w:i w:val="0"/>
+                <w:iCs w:val="0"/>
+                <w:color w:val="auto"/>
+              </w:rPr>
+              <w:t>- Use-case model, use-case specification</w:t>
+            </w:r>
+          </w:p>
+        </w:tc>
+        <w:tc>
+          <w:tcPr>
+            <w:tcW w:w="1271" w:type="dxa"/>
+          </w:tcPr>
+          <w:p>
+            <w:pPr>
+              <w:pStyle w:val="infoblue0"/>
+              <w:ind w:left="0"/>
+              <w:rPr>
+                <w:i w:val="0"/>
+                <w:iCs w:val="0"/>
+                <w:color w:val="auto"/>
+              </w:rPr>
+            </w:pPr>
+            <w:r>
+              <w:rPr>
+                <w:i w:val="0"/>
+                <w:iCs w:val="0"/>
+                <w:color w:val="auto"/>
+              </w:rPr>
+              <w:t>Huỳnh Nhật Nam, Nguyễn Phúc Thịnh</w:t>
+            </w:r>
+          </w:p>
+        </w:tc>
+        <w:tc>
+          <w:tcPr>
+            <w:tcW w:w="1292" w:type="dxa"/>
+            <w:vMerge/>
+            <w:shd w:val="clear" w:color="auto" w:fill="auto"/>
+          </w:tcPr>
+          <w:p>
+            <w:pPr>
+              <w:pStyle w:val="infoblue0"/>
+              <w:ind w:left="0"/>
+              <w:rPr>
+                <w:i w:val="0"/>
+                <w:iCs w:val="0"/>
+                <w:color w:val="auto"/>
+              </w:rPr>
+            </w:pPr>
+          </w:p>
+        </w:tc>
+        <w:tc>
+          <w:tcPr>
+            <w:tcW w:w="1377" w:type="dxa"/>
+            <w:vMerge/>
+            <w:tcBorders>
+              <w:right w:val="single" w:sz="24" w:space="0" w:color="1F4E79"/>
+            </w:tcBorders>
+            <w:shd w:val="clear" w:color="auto" w:fill="auto"/>
+          </w:tcPr>
+          <w:p>
+            <w:pPr>
+              <w:pStyle w:val="infoblue0"/>
+              <w:ind w:left="0"/>
+              <w:rPr>
+                <w:i w:val="0"/>
+                <w:iCs w:val="0"/>
+                <w:color w:val="auto"/>
+              </w:rPr>
+            </w:pPr>
+          </w:p>
+        </w:tc>
+      </w:tr>
+      <w:tr>
+        <w:trPr>
+          <w:trHeight w:val="468"/>
+        </w:trPr>
+        <w:tc>
+          <w:tcPr>
+            <w:tcW w:w="1273" w:type="dxa"/>
+            <w:vMerge/>
+            <w:tcBorders>
+              <w:left w:val="single" w:sz="24" w:space="0" w:color="1F4E79"/>
+            </w:tcBorders>
+            <w:shd w:val="clear" w:color="auto" w:fill="auto"/>
+            <w:vAlign w:val="center"/>
+          </w:tcPr>
+          <w:p>
+            <w:pPr>
+              <w:pStyle w:val="infoblue0"/>
+              <w:ind w:left="0"/>
+              <w:jc w:val="center"/>
+              <w:rPr>
+                <w:i w:val="0"/>
+                <w:iCs w:val="0"/>
+                <w:color w:val="auto"/>
+              </w:rPr>
+            </w:pPr>
+          </w:p>
+        </w:tc>
+        <w:tc>
+          <w:tcPr>
+            <w:tcW w:w="1083" w:type="dxa"/>
+            <w:vMerge w:val="restart"/>
+            <w:tcBorders>
+              <w:top w:val="single" w:sz="24" w:space="0" w:color="833C0B"/>
+            </w:tcBorders>
+            <w:shd w:val="clear" w:color="auto" w:fill="auto"/>
+            <w:vAlign w:val="center"/>
+          </w:tcPr>
+          <w:p>
+            <w:pPr>
+              <w:pStyle w:val="infoblue0"/>
+              <w:ind w:left="0"/>
+              <w:jc w:val="center"/>
+              <w:rPr>
+                <w:i w:val="0"/>
+                <w:iCs w:val="0"/>
+                <w:color w:val="auto"/>
+              </w:rPr>
+            </w:pPr>
+            <w:r>
+              <w:rPr>
+                <w:i w:val="0"/>
+                <w:iCs w:val="0"/>
+                <w:color w:val="auto"/>
+              </w:rPr>
+              <w:t>2</w:t>
+            </w:r>
+          </w:p>
+        </w:tc>
+        <w:tc>
+          <w:tcPr>
+            <w:tcW w:w="2284" w:type="dxa"/>
+            <w:tcBorders>
+              <w:top w:val="single" w:sz="24" w:space="0" w:color="833C0B"/>
+            </w:tcBorders>
+            <w:shd w:val="clear" w:color="auto" w:fill="auto"/>
+          </w:tcPr>
+          <w:p>
+            <w:pPr>
+              <w:pStyle w:val="infoblue0"/>
+              <w:ind w:left="0"/>
+              <w:rPr>
+                <w:i w:val="0"/>
+                <w:iCs w:val="0"/>
+                <w:color w:val="auto"/>
+              </w:rPr>
+            </w:pPr>
+            <w:r>
+              <w:rPr>
+                <w:i w:val="0"/>
+                <w:iCs w:val="0"/>
+                <w:color w:val="auto"/>
+              </w:rPr>
+              <w:t>- 2</w:t>
+            </w:r>
+            <w:r>
+              <w:rPr>
+                <w:i w:val="0"/>
+                <w:iCs w:val="0"/>
+                <w:color w:val="auto"/>
+                <w:vertAlign w:val="superscript"/>
+              </w:rPr>
+              <w:t>nd</w:t>
+            </w:r>
+            <w:r>
+              <w:rPr>
+                <w:i w:val="0"/>
+                <w:iCs w:val="0"/>
+                <w:color w:val="auto"/>
+              </w:rPr>
+              <w:t xml:space="preserve"> submission use-case document</w:t>
+            </w:r>
+          </w:p>
+        </w:tc>
+        <w:tc>
+          <w:tcPr>
+            <w:tcW w:w="1271" w:type="dxa"/>
+            <w:tcBorders>
+              <w:top w:val="single" w:sz="24" w:space="0" w:color="833C0B"/>
+            </w:tcBorders>
+          </w:tcPr>
+          <w:p>
+            <w:pPr>
+              <w:pStyle w:val="infoblue0"/>
+              <w:ind w:left="0"/>
+              <w:rPr>
+                <w:i w:val="0"/>
+                <w:iCs w:val="0"/>
+                <w:color w:val="auto"/>
+              </w:rPr>
+            </w:pPr>
+            <w:r>
+              <w:rPr>
+                <w:i w:val="0"/>
+                <w:iCs w:val="0"/>
+                <w:color w:val="auto"/>
+              </w:rPr>
+              <w:t>Huỳnh Nhật Nam, Nguyễn Phúc Thịnh</w:t>
+            </w:r>
+          </w:p>
+        </w:tc>
+        <w:tc>
+          <w:tcPr>
+            <w:tcW w:w="1292" w:type="dxa"/>
+            <w:vMerge w:val="restart"/>
+            <w:tcBorders>
+              <w:top w:val="single" w:sz="24" w:space="0" w:color="833C0B"/>
+            </w:tcBorders>
+            <w:shd w:val="clear" w:color="auto" w:fill="auto"/>
+          </w:tcPr>
+          <w:p>
+            <w:pPr>
+              <w:pStyle w:val="infoblue0"/>
+              <w:ind w:left="0"/>
+              <w:rPr>
+                <w:i w:val="0"/>
+                <w:iCs w:val="0"/>
+                <w:color w:val="auto"/>
+              </w:rPr>
+            </w:pPr>
+            <w:r>
+              <w:rPr>
+                <w:i w:val="0"/>
+                <w:iCs w:val="0"/>
+                <w:color w:val="auto"/>
+              </w:rPr>
+              <w:t>23</w:t>
+            </w:r>
+            <w:r>
+              <w:rPr>
+                <w:i w:val="0"/>
+                <w:iCs w:val="0"/>
+                <w:color w:val="auto"/>
+              </w:rPr>
+              <w:t>/11/2020</w:t>
+            </w:r>
+          </w:p>
+        </w:tc>
+        <w:tc>
+          <w:tcPr>
+            <w:tcW w:w="1377" w:type="dxa"/>
+            <w:vMerge w:val="restart"/>
+            <w:tcBorders>
+              <w:top w:val="single" w:sz="24" w:space="0" w:color="833C0B"/>
+              <w:right w:val="single" w:sz="24" w:space="0" w:color="1F4E79"/>
+            </w:tcBorders>
+            <w:shd w:val="clear" w:color="auto" w:fill="auto"/>
+          </w:tcPr>
+          <w:p>
+            <w:pPr>
+              <w:pStyle w:val="infoblue0"/>
+              <w:ind w:left="0"/>
+              <w:rPr>
+                <w:i w:val="0"/>
+                <w:iCs w:val="0"/>
+                <w:color w:val="auto"/>
+              </w:rPr>
+            </w:pPr>
+            <w:r>
+              <w:rPr>
+                <w:i w:val="0"/>
+                <w:iCs w:val="0"/>
+                <w:color w:val="auto"/>
+              </w:rPr>
+              <w:t>6</w:t>
+            </w:r>
+            <w:r>
+              <w:rPr>
+                <w:i w:val="0"/>
+                <w:iCs w:val="0"/>
+                <w:color w:val="auto"/>
+              </w:rPr>
+              <w:t>/1</w:t>
+            </w:r>
+            <w:r>
+              <w:rPr>
+                <w:i w:val="0"/>
+                <w:iCs w:val="0"/>
+                <w:color w:val="auto"/>
+              </w:rPr>
+              <w:t>2</w:t>
+            </w:r>
+            <w:r>
+              <w:rPr>
+                <w:i w:val="0"/>
+                <w:iCs w:val="0"/>
+                <w:color w:val="auto"/>
+              </w:rPr>
+              <w:t>/2020</w:t>
+            </w:r>
+          </w:p>
+        </w:tc>
+      </w:tr>
+      <w:tr>
+        <w:trPr>
+          <w:trHeight w:val="468"/>
+        </w:trPr>
+        <w:tc>
+          <w:tcPr>
+            <w:tcW w:w="1273" w:type="dxa"/>
+            <w:vMerge/>
+            <w:tcBorders>
+              <w:left w:val="single" w:sz="24" w:space="0" w:color="1F4E79"/>
+            </w:tcBorders>
+            <w:shd w:val="clear" w:color="auto" w:fill="auto"/>
+            <w:vAlign w:val="center"/>
+          </w:tcPr>
+          <w:p>
+            <w:pPr>
+              <w:pStyle w:val="infoblue0"/>
+              <w:ind w:left="0"/>
+              <w:jc w:val="center"/>
+              <w:rPr>
+                <w:i w:val="0"/>
+                <w:iCs w:val="0"/>
+                <w:color w:val="auto"/>
+              </w:rPr>
+            </w:pPr>
+          </w:p>
+        </w:tc>
+        <w:tc>
+          <w:tcPr>
+            <w:tcW w:w="1083" w:type="dxa"/>
+            <w:vMerge/>
+            <w:shd w:val="clear" w:color="auto" w:fill="auto"/>
+            <w:vAlign w:val="center"/>
+          </w:tcPr>
+          <w:p>
+            <w:pPr>
+              <w:pStyle w:val="infoblue0"/>
+              <w:ind w:left="0"/>
+              <w:jc w:val="center"/>
+              <w:rPr>
+                <w:i w:val="0"/>
+                <w:iCs w:val="0"/>
+                <w:color w:val="auto"/>
+              </w:rPr>
+            </w:pPr>
+          </w:p>
+        </w:tc>
+        <w:tc>
+          <w:tcPr>
+            <w:tcW w:w="2284" w:type="dxa"/>
+            <w:shd w:val="clear" w:color="auto" w:fill="auto"/>
+          </w:tcPr>
+          <w:p>
+            <w:pPr>
+              <w:pStyle w:val="infoblue0"/>
+              <w:ind w:left="0"/>
+              <w:rPr>
+                <w:i w:val="0"/>
+                <w:iCs w:val="0"/>
+                <w:color w:val="auto"/>
+              </w:rPr>
+            </w:pPr>
+            <w:r>
+              <w:rPr>
+                <w:i w:val="0"/>
+                <w:iCs w:val="0"/>
+                <w:color w:val="auto"/>
+              </w:rPr>
+              <w:t>- Defines software architecture</w:t>
+            </w:r>
+          </w:p>
+        </w:tc>
+        <w:tc>
+          <w:tcPr>
+            <w:tcW w:w="1271" w:type="dxa"/>
+          </w:tcPr>
+          <w:p>
+            <w:pPr>
+              <w:pStyle w:val="infoblue0"/>
+              <w:ind w:left="0"/>
+              <w:rPr>
+                <w:i w:val="0"/>
+                <w:iCs w:val="0"/>
+                <w:color w:val="auto"/>
+              </w:rPr>
+            </w:pPr>
+            <w:r>
+              <w:rPr>
+                <w:i w:val="0"/>
+                <w:iCs w:val="0"/>
+                <w:color w:val="auto"/>
+              </w:rPr>
+              <w:t>Phạm Vũ Duy, Hồ Nguyễn Huy Hoàng</w:t>
+            </w:r>
+          </w:p>
+        </w:tc>
+        <w:tc>
+          <w:tcPr>
+            <w:tcW w:w="1292" w:type="dxa"/>
+            <w:vMerge/>
+            <w:shd w:val="clear" w:color="auto" w:fill="auto"/>
+          </w:tcPr>
+          <w:p>
+            <w:pPr>
+              <w:pStyle w:val="infoblue0"/>
+              <w:ind w:left="0"/>
+              <w:rPr>
+                <w:i w:val="0"/>
+                <w:iCs w:val="0"/>
+                <w:color w:val="auto"/>
+              </w:rPr>
+            </w:pPr>
+          </w:p>
+        </w:tc>
+        <w:tc>
+          <w:tcPr>
+            <w:tcW w:w="1377" w:type="dxa"/>
+            <w:vMerge/>
+            <w:tcBorders>
+              <w:right w:val="single" w:sz="24" w:space="0" w:color="1F4E79"/>
+            </w:tcBorders>
+            <w:shd w:val="clear" w:color="auto" w:fill="auto"/>
+          </w:tcPr>
+          <w:p>
+            <w:pPr>
+              <w:pStyle w:val="infoblue0"/>
+              <w:ind w:left="0"/>
+              <w:rPr>
+                <w:i w:val="0"/>
+                <w:iCs w:val="0"/>
+                <w:color w:val="auto"/>
+              </w:rPr>
+            </w:pPr>
+          </w:p>
+        </w:tc>
+      </w:tr>
+      <w:tr>
+        <w:trPr>
+          <w:trHeight w:val="276"/>
+        </w:trPr>
+        <w:tc>
+          <w:tcPr>
+            <w:tcW w:w="1273" w:type="dxa"/>
+            <w:vMerge/>
+            <w:tcBorders>
+              <w:left w:val="single" w:sz="24" w:space="0" w:color="1F4E79"/>
+            </w:tcBorders>
+            <w:shd w:val="clear" w:color="auto" w:fill="auto"/>
+            <w:vAlign w:val="center"/>
+          </w:tcPr>
+          <w:p>
+            <w:pPr>
+              <w:pStyle w:val="infoblue0"/>
+              <w:ind w:left="0"/>
+              <w:jc w:val="center"/>
+              <w:rPr>
+                <w:i w:val="0"/>
+                <w:iCs w:val="0"/>
+                <w:color w:val="auto"/>
+              </w:rPr>
+            </w:pPr>
+          </w:p>
+        </w:tc>
+        <w:tc>
+          <w:tcPr>
+            <w:tcW w:w="1083" w:type="dxa"/>
+            <w:vMerge/>
+            <w:shd w:val="clear" w:color="auto" w:fill="auto"/>
+            <w:vAlign w:val="center"/>
+          </w:tcPr>
+          <w:p>
+            <w:pPr>
+              <w:pStyle w:val="infoblue0"/>
+              <w:ind w:left="0"/>
+              <w:jc w:val="center"/>
+              <w:rPr>
+                <w:i w:val="0"/>
+                <w:iCs w:val="0"/>
+                <w:color w:val="auto"/>
+              </w:rPr>
+            </w:pPr>
+          </w:p>
+        </w:tc>
+        <w:tc>
+          <w:tcPr>
+            <w:tcW w:w="2284" w:type="dxa"/>
+            <w:shd w:val="clear" w:color="auto" w:fill="auto"/>
+          </w:tcPr>
+          <w:p>
+            <w:pPr>
+              <w:pStyle w:val="infoblue0"/>
+              <w:ind w:left="0"/>
+              <w:rPr>
+                <w:i w:val="0"/>
+                <w:iCs w:val="0"/>
+                <w:color w:val="auto"/>
+              </w:rPr>
+            </w:pPr>
+            <w:r>
+              <w:rPr>
+                <w:i w:val="0"/>
+                <w:iCs w:val="0"/>
+                <w:color w:val="auto"/>
+              </w:rPr>
+              <w:t>- Class diagrams</w:t>
+            </w:r>
+          </w:p>
+        </w:tc>
+        <w:tc>
+          <w:tcPr>
+            <w:tcW w:w="1271" w:type="dxa"/>
+          </w:tcPr>
+          <w:p>
+            <w:pPr>
+              <w:pStyle w:val="infoblue0"/>
+              <w:ind w:left="0"/>
+              <w:rPr>
+                <w:i w:val="0"/>
+                <w:iCs w:val="0"/>
+                <w:color w:val="auto"/>
+              </w:rPr>
+            </w:pPr>
+            <w:r>
+              <w:rPr>
+                <w:i w:val="0"/>
+                <w:iCs w:val="0"/>
+                <w:color w:val="auto"/>
+              </w:rPr>
+              <w:t>Phạm Vũ Duy, Hồ Nguyễn Huy Hoàng</w:t>
+            </w:r>
+          </w:p>
+        </w:tc>
+        <w:tc>
+          <w:tcPr>
+            <w:tcW w:w="1292" w:type="dxa"/>
+            <w:vMerge/>
+            <w:shd w:val="clear" w:color="auto" w:fill="auto"/>
+          </w:tcPr>
+          <w:p>
+            <w:pPr>
+              <w:pStyle w:val="infoblue0"/>
+              <w:ind w:left="0"/>
+              <w:rPr>
+                <w:i w:val="0"/>
+                <w:iCs w:val="0"/>
+                <w:color w:val="auto"/>
+              </w:rPr>
+            </w:pPr>
+          </w:p>
+        </w:tc>
+        <w:tc>
+          <w:tcPr>
+            <w:tcW w:w="1377" w:type="dxa"/>
+            <w:vMerge/>
+            <w:tcBorders>
+              <w:right w:val="single" w:sz="24" w:space="0" w:color="1F4E79"/>
+            </w:tcBorders>
+            <w:shd w:val="clear" w:color="auto" w:fill="auto"/>
+          </w:tcPr>
+          <w:p>
+            <w:pPr>
+              <w:pStyle w:val="infoblue0"/>
+              <w:ind w:left="0"/>
+              <w:rPr>
+                <w:i w:val="0"/>
+                <w:iCs w:val="0"/>
+                <w:color w:val="auto"/>
+              </w:rPr>
+            </w:pPr>
+          </w:p>
+        </w:tc>
+      </w:tr>
+      <w:tr>
+        <w:trPr>
+          <w:trHeight w:val="972"/>
+        </w:trPr>
+        <w:tc>
+          <w:tcPr>
+            <w:tcW w:w="1273" w:type="dxa"/>
+            <w:vMerge w:val="restart"/>
+            <w:tcBorders>
+              <w:top w:val="single" w:sz="24" w:space="0" w:color="1F4E79"/>
+              <w:left w:val="single" w:sz="24" w:space="0" w:color="1F4E79"/>
+            </w:tcBorders>
+            <w:shd w:val="clear" w:color="auto" w:fill="auto"/>
+            <w:vAlign w:val="center"/>
+          </w:tcPr>
+          <w:p>
+            <w:pPr>
+              <w:pStyle w:val="infoblue0"/>
+              <w:ind w:left="0"/>
+              <w:jc w:val="center"/>
+              <w:rPr>
+                <w:i w:val="0"/>
+                <w:iCs w:val="0"/>
+                <w:color w:val="auto"/>
+              </w:rPr>
+            </w:pPr>
+            <w:r>
+              <w:rPr>
+                <w:i w:val="0"/>
+                <w:iCs w:val="0"/>
+                <w:color w:val="auto"/>
+              </w:rPr>
+              <w:t>Construction</w:t>
+            </w:r>
+          </w:p>
+        </w:tc>
+        <w:tc>
+          <w:tcPr>
+            <w:tcW w:w="1083" w:type="dxa"/>
+            <w:vMerge w:val="restart"/>
+            <w:tcBorders>
+              <w:top w:val="single" w:sz="24" w:space="0" w:color="1F4E79"/>
+            </w:tcBorders>
+            <w:shd w:val="clear" w:color="auto" w:fill="auto"/>
+            <w:vAlign w:val="center"/>
+          </w:tcPr>
+          <w:p>
+            <w:pPr>
+              <w:pStyle w:val="infoblue0"/>
+              <w:ind w:left="0"/>
+              <w:jc w:val="center"/>
+              <w:rPr>
+                <w:i w:val="0"/>
+                <w:iCs w:val="0"/>
+                <w:color w:val="auto"/>
+              </w:rPr>
+            </w:pPr>
+            <w:r>
+              <w:rPr>
+                <w:i w:val="0"/>
+                <w:iCs w:val="0"/>
+                <w:color w:val="auto"/>
+              </w:rPr>
+              <w:t>1</w:t>
+            </w:r>
+          </w:p>
+        </w:tc>
+        <w:tc>
+          <w:tcPr>
+            <w:tcW w:w="2284" w:type="dxa"/>
+            <w:tcBorders>
+              <w:top w:val="single" w:sz="24" w:space="0" w:color="1F4E79"/>
+            </w:tcBorders>
+            <w:shd w:val="clear" w:color="auto" w:fill="auto"/>
+          </w:tcPr>
+          <w:p>
+            <w:pPr>
+              <w:pStyle w:val="infoblue0"/>
+              <w:ind w:left="0"/>
+              <w:rPr>
+                <w:i w:val="0"/>
+                <w:iCs w:val="0"/>
+                <w:color w:val="auto"/>
+              </w:rPr>
+            </w:pPr>
+            <w:r>
+              <w:rPr>
+                <w:i w:val="0"/>
+                <w:iCs w:val="0"/>
+                <w:color w:val="auto"/>
+              </w:rPr>
+              <w:t>- Revised SAD</w:t>
+            </w:r>
+          </w:p>
+        </w:tc>
+        <w:tc>
+          <w:tcPr>
+            <w:tcW w:w="1271" w:type="dxa"/>
+            <w:tcBorders>
+              <w:top w:val="single" w:sz="24" w:space="0" w:color="1F4E79"/>
+            </w:tcBorders>
+          </w:tcPr>
+          <w:p>
+            <w:pPr>
+              <w:pStyle w:val="infoblue0"/>
+              <w:ind w:left="0"/>
+              <w:rPr>
+                <w:i w:val="0"/>
+                <w:iCs w:val="0"/>
+                <w:color w:val="auto"/>
+              </w:rPr>
+            </w:pPr>
+            <w:r>
+              <w:rPr>
+                <w:i w:val="0"/>
+                <w:iCs w:val="0"/>
+                <w:color w:val="auto"/>
+              </w:rPr>
+              <w:t>Phạm Vũ Duy, Hồ Nguyễn Huy Hoàng</w:t>
+            </w:r>
+          </w:p>
+        </w:tc>
+        <w:tc>
+          <w:tcPr>
+            <w:tcW w:w="1292" w:type="dxa"/>
+            <w:vMerge w:val="restart"/>
+            <w:tcBorders>
+              <w:top w:val="single" w:sz="24" w:space="0" w:color="1F4E79"/>
+              <w:right w:val="single" w:sz="4" w:space="0" w:color="auto"/>
+            </w:tcBorders>
+            <w:shd w:val="clear" w:color="auto" w:fill="auto"/>
+          </w:tcPr>
+          <w:p>
+            <w:pPr>
+              <w:pStyle w:val="infoblue0"/>
+              <w:ind w:left="0"/>
+              <w:rPr>
+                <w:i w:val="0"/>
+                <w:iCs w:val="0"/>
+                <w:color w:val="auto"/>
+              </w:rPr>
+            </w:pPr>
+            <w:r>
+              <w:rPr>
+                <w:i w:val="0"/>
+                <w:iCs w:val="0"/>
+                <w:color w:val="auto"/>
+              </w:rPr>
+              <w:t>7/12</w:t>
+            </w:r>
+            <w:r>
+              <w:rPr>
+                <w:i w:val="0"/>
+                <w:iCs w:val="0"/>
+                <w:color w:val="auto"/>
+              </w:rPr>
+              <w:t>/2020</w:t>
+            </w:r>
+          </w:p>
+        </w:tc>
+        <w:tc>
+          <w:tcPr>
+            <w:tcW w:w="1377" w:type="dxa"/>
+            <w:vMerge w:val="restart"/>
+            <w:tcBorders>
+              <w:top w:val="single" w:sz="24" w:space="0" w:color="1F4E79"/>
+              <w:left w:val="single" w:sz="4" w:space="0" w:color="auto"/>
+              <w:right w:val="single" w:sz="24" w:space="0" w:color="1F4E79"/>
+            </w:tcBorders>
+            <w:shd w:val="clear" w:color="auto" w:fill="auto"/>
+          </w:tcPr>
+          <w:p>
+            <w:pPr>
+              <w:pStyle w:val="infoblue0"/>
+              <w:ind w:left="0"/>
+              <w:rPr>
+                <w:i w:val="0"/>
+                <w:iCs w:val="0"/>
+                <w:color w:val="auto"/>
+              </w:rPr>
+            </w:pPr>
+            <w:r>
+              <w:rPr>
+                <w:i w:val="0"/>
+                <w:iCs w:val="0"/>
+                <w:color w:val="auto"/>
+              </w:rPr>
+              <w:t>13</w:t>
+            </w:r>
+            <w:r>
+              <w:rPr>
+                <w:i w:val="0"/>
+                <w:iCs w:val="0"/>
+                <w:color w:val="auto"/>
+              </w:rPr>
+              <w:t>/12/2020</w:t>
+            </w:r>
+          </w:p>
+        </w:tc>
+      </w:tr>
+      <w:tr>
+        <w:trPr>
+          <w:trHeight w:val="96"/>
+        </w:trPr>
+        <w:tc>
+          <w:tcPr>
+            <w:tcW w:w="1273" w:type="dxa"/>
+            <w:vMerge/>
+            <w:tcBorders>
+              <w:top w:val="single" w:sz="24" w:space="0" w:color="1F4E79"/>
+              <w:left w:val="single" w:sz="24" w:space="0" w:color="1F4E79"/>
+            </w:tcBorders>
+            <w:shd w:val="clear" w:color="auto" w:fill="auto"/>
+            <w:vAlign w:val="center"/>
+          </w:tcPr>
+          <w:p>
+            <w:pPr>
+              <w:pStyle w:val="infoblue0"/>
+              <w:ind w:left="0"/>
+              <w:jc w:val="center"/>
+              <w:rPr>
+                <w:i w:val="0"/>
+                <w:iCs w:val="0"/>
+                <w:color w:val="auto"/>
+              </w:rPr>
+            </w:pPr>
+          </w:p>
+        </w:tc>
+        <w:tc>
+          <w:tcPr>
+            <w:tcW w:w="1083" w:type="dxa"/>
+            <w:vMerge/>
+            <w:tcBorders>
+              <w:top w:val="single" w:sz="24" w:space="0" w:color="1F4E79"/>
+            </w:tcBorders>
+            <w:shd w:val="clear" w:color="auto" w:fill="auto"/>
+            <w:vAlign w:val="center"/>
+          </w:tcPr>
+          <w:p>
+            <w:pPr>
+              <w:pStyle w:val="infoblue0"/>
+              <w:ind w:left="0"/>
+              <w:jc w:val="center"/>
+              <w:rPr>
+                <w:i w:val="0"/>
+                <w:iCs w:val="0"/>
+                <w:color w:val="auto"/>
+              </w:rPr>
+            </w:pPr>
+          </w:p>
+        </w:tc>
+        <w:tc>
+          <w:tcPr>
+            <w:tcW w:w="2284" w:type="dxa"/>
+            <w:tcBorders>
+              <w:top w:val="single" w:sz="4" w:space="0" w:color="auto"/>
+            </w:tcBorders>
+            <w:shd w:val="clear" w:color="auto" w:fill="auto"/>
+          </w:tcPr>
+          <w:p>
+            <w:pPr>
+              <w:pStyle w:val="infoblue0"/>
+              <w:ind w:left="0"/>
+              <w:rPr>
+                <w:i w:val="0"/>
+                <w:iCs w:val="0"/>
+                <w:color w:val="auto"/>
+              </w:rPr>
+            </w:pPr>
+            <w:r>
+              <w:rPr>
+                <w:i w:val="0"/>
+                <w:iCs w:val="0"/>
+                <w:color w:val="auto"/>
+              </w:rPr>
+              <w:t>- UI</w:t>
+            </w:r>
+            <w:r>
+              <w:rPr>
+                <w:i w:val="0"/>
+                <w:iCs w:val="0"/>
+                <w:color w:val="auto"/>
+              </w:rPr>
+              <w:t xml:space="preserve"> </w:t>
+            </w:r>
+            <w:r>
+              <w:rPr>
+                <w:i w:val="0"/>
+                <w:iCs w:val="0"/>
+                <w:color w:val="auto"/>
+              </w:rPr>
+              <w:t>prototype</w:t>
+            </w:r>
+          </w:p>
+        </w:tc>
+        <w:tc>
+          <w:tcPr>
+            <w:tcW w:w="1271" w:type="dxa"/>
+            <w:tcBorders>
+              <w:top w:val="single" w:sz="4" w:space="0" w:color="auto"/>
+            </w:tcBorders>
+          </w:tcPr>
+          <w:p>
+            <w:pPr>
+              <w:pStyle w:val="infoblue0"/>
+              <w:ind w:left="0"/>
+              <w:rPr>
+                <w:i w:val="0"/>
+                <w:iCs w:val="0"/>
+                <w:color w:val="auto"/>
+              </w:rPr>
+            </w:pPr>
+            <w:r>
+              <w:rPr>
+                <w:i w:val="0"/>
+                <w:iCs w:val="0"/>
+                <w:color w:val="auto"/>
+              </w:rPr>
+              <w:t>Phạm Vũ Duy, Hồ Nguyễn Huy Hoàng</w:t>
+            </w:r>
+          </w:p>
+        </w:tc>
+        <w:tc>
+          <w:tcPr>
+            <w:tcW w:w="1292" w:type="dxa"/>
+            <w:vMerge/>
+            <w:tcBorders>
+              <w:right w:val="single" w:sz="4" w:space="0" w:color="auto"/>
+            </w:tcBorders>
+            <w:shd w:val="clear" w:color="auto" w:fill="auto"/>
+          </w:tcPr>
+          <w:p>
+            <w:pPr>
+              <w:pStyle w:val="infoblue0"/>
+              <w:ind w:left="0"/>
+              <w:rPr>
+                <w:i w:val="0"/>
+                <w:iCs w:val="0"/>
+                <w:color w:val="auto"/>
+              </w:rPr>
+            </w:pPr>
+          </w:p>
+        </w:tc>
+        <w:tc>
+          <w:tcPr>
+            <w:tcW w:w="1377" w:type="dxa"/>
+            <w:vMerge/>
+            <w:tcBorders>
+              <w:left w:val="single" w:sz="4" w:space="0" w:color="auto"/>
+              <w:right w:val="single" w:sz="24" w:space="0" w:color="1F4E79"/>
+            </w:tcBorders>
+            <w:shd w:val="clear" w:color="auto" w:fill="auto"/>
+          </w:tcPr>
+          <w:p>
+            <w:pPr>
+              <w:pStyle w:val="infoblue0"/>
+              <w:ind w:left="0"/>
+              <w:rPr>
+                <w:i w:val="0"/>
+                <w:iCs w:val="0"/>
+                <w:color w:val="auto"/>
+              </w:rPr>
+            </w:pPr>
+          </w:p>
+        </w:tc>
+      </w:tr>
+      <w:tr>
+        <w:trPr>
+          <w:trHeight w:val="528"/>
+        </w:trPr>
+        <w:tc>
+          <w:tcPr>
+            <w:tcW w:w="1273" w:type="dxa"/>
+            <w:vMerge/>
+            <w:tcBorders>
+              <w:left w:val="single" w:sz="24" w:space="0" w:color="1F4E79"/>
+            </w:tcBorders>
+            <w:shd w:val="clear" w:color="auto" w:fill="auto"/>
+            <w:vAlign w:val="center"/>
+          </w:tcPr>
+          <w:p>
+            <w:pPr>
+              <w:pStyle w:val="infoblue0"/>
+              <w:ind w:left="0"/>
+              <w:jc w:val="center"/>
+              <w:rPr>
+                <w:i w:val="0"/>
+                <w:iCs w:val="0"/>
+                <w:color w:val="auto"/>
+              </w:rPr>
+            </w:pPr>
+          </w:p>
+        </w:tc>
+        <w:tc>
+          <w:tcPr>
+            <w:tcW w:w="1083" w:type="dxa"/>
+            <w:vMerge/>
+            <w:shd w:val="clear" w:color="auto" w:fill="auto"/>
+            <w:vAlign w:val="center"/>
+          </w:tcPr>
+          <w:p>
+            <w:pPr>
+              <w:pStyle w:val="infoblue0"/>
+              <w:ind w:left="0"/>
+              <w:jc w:val="center"/>
+              <w:rPr>
+                <w:i w:val="0"/>
+                <w:iCs w:val="0"/>
+                <w:color w:val="auto"/>
+              </w:rPr>
+            </w:pPr>
+          </w:p>
+        </w:tc>
+        <w:tc>
+          <w:tcPr>
+            <w:tcW w:w="2284" w:type="dxa"/>
+            <w:shd w:val="clear" w:color="auto" w:fill="auto"/>
+          </w:tcPr>
+          <w:p>
+            <w:pPr>
+              <w:pStyle w:val="infoblue0"/>
+              <w:ind w:left="0"/>
+              <w:rPr>
+                <w:i w:val="0"/>
+                <w:iCs w:val="0"/>
+                <w:color w:val="auto"/>
+              </w:rPr>
+            </w:pPr>
+            <w:r>
+              <w:rPr>
+                <w:i w:val="0"/>
+                <w:iCs w:val="0"/>
+                <w:color w:val="auto"/>
+              </w:rPr>
+              <w:t>- Implementation (Source code)</w:t>
+            </w:r>
+          </w:p>
+        </w:tc>
+        <w:tc>
+          <w:tcPr>
+            <w:tcW w:w="1271" w:type="dxa"/>
+          </w:tcPr>
+          <w:p>
+            <w:pPr>
+              <w:pStyle w:val="infoblue0"/>
+              <w:ind w:left="0"/>
+              <w:rPr>
+                <w:i w:val="0"/>
+                <w:iCs w:val="0"/>
+                <w:color w:val="auto"/>
+              </w:rPr>
+            </w:pPr>
+            <w:r>
+              <w:rPr>
+                <w:i w:val="0"/>
+                <w:iCs w:val="0"/>
+                <w:color w:val="auto"/>
+              </w:rPr>
+              <w:t>All team members</w:t>
+            </w:r>
+          </w:p>
+        </w:tc>
+        <w:tc>
+          <w:tcPr>
+            <w:tcW w:w="1292" w:type="dxa"/>
+            <w:vMerge w:val="restart"/>
+            <w:tcBorders>
+              <w:top w:val="nil"/>
+              <w:right w:val="single" w:sz="4" w:space="0" w:color="auto"/>
+            </w:tcBorders>
+            <w:shd w:val="clear" w:color="auto" w:fill="auto"/>
+          </w:tcPr>
+          <w:p>
+            <w:pPr>
+              <w:pStyle w:val="infoblue0"/>
+              <w:ind w:left="0"/>
+              <w:rPr>
+                <w:i w:val="0"/>
+                <w:iCs w:val="0"/>
+                <w:color w:val="auto"/>
+              </w:rPr>
+            </w:pPr>
+            <w:r>
+              <w:rPr>
+                <w:i w:val="0"/>
+                <w:iCs w:val="0"/>
+                <w:color w:val="auto"/>
+              </w:rPr>
+              <w:t>7/12/2020</w:t>
+            </w:r>
+          </w:p>
+        </w:tc>
+        <w:tc>
+          <w:tcPr>
+            <w:tcW w:w="1377" w:type="dxa"/>
+            <w:vMerge w:val="restart"/>
+            <w:tcBorders>
+              <w:left w:val="single" w:sz="4" w:space="0" w:color="auto"/>
+              <w:right w:val="single" w:sz="24" w:space="0" w:color="1F4E79"/>
+            </w:tcBorders>
+            <w:shd w:val="clear" w:color="auto" w:fill="auto"/>
+          </w:tcPr>
+          <w:p>
+            <w:pPr>
+              <w:pStyle w:val="infoblue0"/>
+              <w:ind w:left="0"/>
+              <w:rPr>
+                <w:i w:val="0"/>
+                <w:iCs w:val="0"/>
+                <w:color w:val="auto"/>
+              </w:rPr>
+            </w:pPr>
+            <w:r>
+              <w:rPr>
+                <w:i w:val="0"/>
+                <w:iCs w:val="0"/>
+                <w:color w:val="auto"/>
+              </w:rPr>
+              <w:t>20/12/2020</w:t>
+            </w:r>
+          </w:p>
+        </w:tc>
+      </w:tr>
+      <w:tr>
+        <w:trPr>
+          <w:trHeight w:val="492"/>
+        </w:trPr>
+        <w:tc>
+          <w:tcPr>
+            <w:tcW w:w="1273" w:type="dxa"/>
+            <w:vMerge/>
+            <w:tcBorders>
+              <w:left w:val="single" w:sz="24" w:space="0" w:color="1F4E79"/>
+            </w:tcBorders>
+            <w:shd w:val="clear" w:color="auto" w:fill="auto"/>
+            <w:vAlign w:val="center"/>
+          </w:tcPr>
+          <w:p>
+            <w:pPr>
+              <w:pStyle w:val="infoblue0"/>
+              <w:ind w:left="0"/>
+              <w:jc w:val="center"/>
+              <w:rPr>
+                <w:i w:val="0"/>
+                <w:iCs w:val="0"/>
+                <w:color w:val="auto"/>
+              </w:rPr>
+            </w:pPr>
+          </w:p>
+        </w:tc>
+        <w:tc>
+          <w:tcPr>
+            <w:tcW w:w="1083" w:type="dxa"/>
+            <w:vMerge/>
+            <w:shd w:val="clear" w:color="auto" w:fill="auto"/>
+            <w:vAlign w:val="center"/>
+          </w:tcPr>
+          <w:p>
+            <w:pPr>
+              <w:pStyle w:val="infoblue0"/>
+              <w:ind w:left="0"/>
+              <w:jc w:val="center"/>
+              <w:rPr>
+                <w:i w:val="0"/>
+                <w:iCs w:val="0"/>
+                <w:color w:val="auto"/>
+              </w:rPr>
+            </w:pPr>
+          </w:p>
+        </w:tc>
+        <w:tc>
+          <w:tcPr>
+            <w:tcW w:w="2284" w:type="dxa"/>
+            <w:shd w:val="clear" w:color="auto" w:fill="auto"/>
+          </w:tcPr>
+          <w:p>
+            <w:pPr>
+              <w:pStyle w:val="infoblue0"/>
+              <w:ind w:left="0"/>
+              <w:rPr>
+                <w:i w:val="0"/>
+                <w:iCs w:val="0"/>
+                <w:color w:val="auto"/>
+              </w:rPr>
+            </w:pPr>
+            <w:r>
+              <w:rPr>
+                <w:i w:val="0"/>
+                <w:iCs w:val="0"/>
+                <w:color w:val="auto"/>
+              </w:rPr>
+              <w:t>- Test-plan</w:t>
+            </w:r>
+          </w:p>
+        </w:tc>
+        <w:tc>
+          <w:tcPr>
+            <w:tcW w:w="1271" w:type="dxa"/>
+          </w:tcPr>
+          <w:p>
+            <w:pPr>
+              <w:pStyle w:val="infoblue0"/>
+              <w:ind w:left="0"/>
+              <w:rPr>
+                <w:i w:val="0"/>
+                <w:iCs w:val="0"/>
+                <w:color w:val="auto"/>
+              </w:rPr>
+            </w:pPr>
+            <w:r>
+              <w:rPr>
+                <w:i w:val="0"/>
+                <w:iCs w:val="0"/>
+                <w:color w:val="auto"/>
+              </w:rPr>
+              <w:t>Mai Đăng Khánh</w:t>
+            </w:r>
+          </w:p>
+        </w:tc>
+        <w:tc>
+          <w:tcPr>
+            <w:tcW w:w="1292" w:type="dxa"/>
+            <w:vMerge/>
+            <w:tcBorders>
+              <w:top w:val="nil"/>
+              <w:right w:val="single" w:sz="4" w:space="0" w:color="auto"/>
+            </w:tcBorders>
+            <w:shd w:val="clear" w:color="auto" w:fill="auto"/>
+          </w:tcPr>
+          <w:p>
+            <w:pPr>
+              <w:pStyle w:val="infoblue0"/>
+              <w:ind w:left="0"/>
+              <w:rPr>
+                <w:i w:val="0"/>
+                <w:iCs w:val="0"/>
+                <w:color w:val="auto"/>
+              </w:rPr>
+            </w:pPr>
+          </w:p>
+        </w:tc>
+        <w:tc>
+          <w:tcPr>
+            <w:tcW w:w="1377" w:type="dxa"/>
+            <w:vMerge/>
+            <w:tcBorders>
+              <w:left w:val="single" w:sz="4" w:space="0" w:color="auto"/>
+              <w:right w:val="single" w:sz="24" w:space="0" w:color="1F4E79"/>
+            </w:tcBorders>
+            <w:shd w:val="clear" w:color="auto" w:fill="auto"/>
+          </w:tcPr>
+          <w:p>
+            <w:pPr>
+              <w:pStyle w:val="infoblue0"/>
+              <w:ind w:left="0"/>
+              <w:rPr>
+                <w:i w:val="0"/>
+                <w:iCs w:val="0"/>
+                <w:color w:val="auto"/>
+              </w:rPr>
+            </w:pPr>
+          </w:p>
+        </w:tc>
+      </w:tr>
+      <w:tr>
+        <w:trPr>
+          <w:trHeight w:val="552"/>
+        </w:trPr>
+        <w:tc>
+          <w:tcPr>
+            <w:tcW w:w="1273" w:type="dxa"/>
+            <w:vMerge/>
+            <w:tcBorders>
+              <w:left w:val="single" w:sz="24" w:space="0" w:color="1F4E79"/>
+            </w:tcBorders>
+            <w:shd w:val="clear" w:color="auto" w:fill="auto"/>
+            <w:vAlign w:val="center"/>
+          </w:tcPr>
+          <w:p>
+            <w:pPr>
+              <w:pStyle w:val="infoblue0"/>
+              <w:ind w:left="0"/>
+              <w:jc w:val="center"/>
+              <w:rPr>
+                <w:i w:val="0"/>
+                <w:iCs w:val="0"/>
+                <w:color w:val="auto"/>
+              </w:rPr>
+            </w:pPr>
+          </w:p>
+        </w:tc>
+        <w:tc>
+          <w:tcPr>
+            <w:tcW w:w="1083" w:type="dxa"/>
+            <w:vMerge/>
+            <w:shd w:val="clear" w:color="auto" w:fill="auto"/>
+            <w:vAlign w:val="center"/>
+          </w:tcPr>
+          <w:p>
+            <w:pPr>
+              <w:pStyle w:val="infoblue0"/>
+              <w:ind w:left="0"/>
+              <w:jc w:val="center"/>
+              <w:rPr>
+                <w:i w:val="0"/>
+                <w:iCs w:val="0"/>
+                <w:color w:val="auto"/>
+              </w:rPr>
+            </w:pPr>
+          </w:p>
+        </w:tc>
+        <w:tc>
+          <w:tcPr>
+            <w:tcW w:w="2284" w:type="dxa"/>
+            <w:shd w:val="clear" w:color="auto" w:fill="auto"/>
+          </w:tcPr>
+          <w:p>
+            <w:pPr>
+              <w:pStyle w:val="infoblue0"/>
+              <w:ind w:left="0"/>
+              <w:rPr>
+                <w:i w:val="0"/>
+                <w:iCs w:val="0"/>
+                <w:color w:val="auto"/>
+              </w:rPr>
+            </w:pPr>
+            <w:r>
+              <w:rPr>
+                <w:i w:val="0"/>
+                <w:iCs w:val="0"/>
+                <w:color w:val="auto"/>
+              </w:rPr>
+              <w:t>- Release (See 4.2.3 for better details)</w:t>
+            </w:r>
+          </w:p>
+        </w:tc>
+        <w:tc>
+          <w:tcPr>
+            <w:tcW w:w="1271" w:type="dxa"/>
+          </w:tcPr>
+          <w:p>
+            <w:pPr>
+              <w:pStyle w:val="infoblue0"/>
+              <w:ind w:left="0"/>
+              <w:rPr>
+                <w:i w:val="0"/>
+                <w:iCs w:val="0"/>
+                <w:color w:val="auto"/>
+              </w:rPr>
+            </w:pPr>
+            <w:r>
+              <w:rPr>
+                <w:i w:val="0"/>
+                <w:iCs w:val="0"/>
+                <w:color w:val="auto"/>
+              </w:rPr>
+              <w:t>Hồ Nguyễn Huy Hoàng</w:t>
+            </w:r>
+          </w:p>
+        </w:tc>
+        <w:tc>
+          <w:tcPr>
+            <w:tcW w:w="1292" w:type="dxa"/>
+            <w:shd w:val="clear" w:color="auto" w:fill="auto"/>
+          </w:tcPr>
+          <w:p>
+            <w:pPr>
+              <w:pStyle w:val="infoblue0"/>
+              <w:ind w:left="0"/>
+              <w:rPr>
+                <w:i w:val="0"/>
+                <w:iCs w:val="0"/>
+                <w:color w:val="auto"/>
+              </w:rPr>
+            </w:pPr>
+            <w:r>
+              <w:rPr>
+                <w:i w:val="0"/>
+                <w:iCs w:val="0"/>
+                <w:color w:val="auto"/>
+              </w:rPr>
+              <w:t>14</w:t>
+            </w:r>
+            <w:r>
+              <w:rPr>
+                <w:i w:val="0"/>
+                <w:iCs w:val="0"/>
+                <w:color w:val="auto"/>
+              </w:rPr>
+              <w:t>/12/2020</w:t>
+            </w:r>
+          </w:p>
+        </w:tc>
+        <w:tc>
+          <w:tcPr>
+            <w:tcW w:w="1377" w:type="dxa"/>
+            <w:tcBorders>
+              <w:right w:val="single" w:sz="24" w:space="0" w:color="1F4E79"/>
+            </w:tcBorders>
+            <w:shd w:val="clear" w:color="auto" w:fill="auto"/>
+          </w:tcPr>
+          <w:p>
+            <w:pPr>
+              <w:pStyle w:val="infoblue0"/>
+              <w:ind w:left="0"/>
+              <w:rPr>
+                <w:i w:val="0"/>
+                <w:iCs w:val="0"/>
+                <w:color w:val="auto"/>
+              </w:rPr>
+            </w:pPr>
+            <w:r>
+              <w:rPr>
+                <w:i w:val="0"/>
+                <w:iCs w:val="0"/>
+                <w:color w:val="auto"/>
+              </w:rPr>
+              <w:t>20/12/2020</w:t>
+            </w:r>
+          </w:p>
+        </w:tc>
+      </w:tr>
+      <w:tr>
+        <w:trPr>
+          <w:trHeight w:val="288"/>
+        </w:trPr>
+        <w:tc>
+          <w:tcPr>
+            <w:tcW w:w="1273" w:type="dxa"/>
+            <w:vMerge/>
+            <w:tcBorders>
+              <w:left w:val="single" w:sz="24" w:space="0" w:color="1F4E79"/>
+            </w:tcBorders>
+            <w:shd w:val="clear" w:color="auto" w:fill="auto"/>
+            <w:vAlign w:val="center"/>
+          </w:tcPr>
+          <w:p>
+            <w:pPr>
+              <w:pStyle w:val="infoblue0"/>
+              <w:ind w:left="0"/>
+              <w:jc w:val="center"/>
+              <w:rPr>
+                <w:i w:val="0"/>
+                <w:iCs w:val="0"/>
+                <w:color w:val="auto"/>
+              </w:rPr>
+            </w:pPr>
+          </w:p>
+        </w:tc>
+        <w:tc>
+          <w:tcPr>
+            <w:tcW w:w="1083" w:type="dxa"/>
+            <w:tcBorders>
+              <w:top w:val="single" w:sz="24" w:space="0" w:color="833C0B"/>
+            </w:tcBorders>
+            <w:shd w:val="clear" w:color="auto" w:fill="auto"/>
+            <w:vAlign w:val="center"/>
+          </w:tcPr>
+          <w:p>
+            <w:pPr>
+              <w:pStyle w:val="infoblue0"/>
+              <w:ind w:left="0"/>
+              <w:jc w:val="center"/>
+              <w:rPr>
+                <w:i w:val="0"/>
+                <w:iCs w:val="0"/>
+                <w:color w:val="auto"/>
+              </w:rPr>
+            </w:pPr>
+            <w:r>
+              <w:rPr>
+                <w:i w:val="0"/>
+                <w:iCs w:val="0"/>
+                <w:color w:val="auto"/>
+              </w:rPr>
+              <w:t>2</w:t>
+            </w:r>
+          </w:p>
+        </w:tc>
+        <w:tc>
+          <w:tcPr>
+            <w:tcW w:w="2284" w:type="dxa"/>
+            <w:tcBorders>
+              <w:top w:val="single" w:sz="24" w:space="0" w:color="833C0B"/>
+            </w:tcBorders>
+            <w:shd w:val="clear" w:color="auto" w:fill="auto"/>
+          </w:tcPr>
+          <w:p>
+            <w:pPr>
+              <w:pStyle w:val="infoblue0"/>
+              <w:ind w:left="0"/>
+              <w:rPr>
+                <w:i w:val="0"/>
+                <w:iCs w:val="0"/>
+                <w:color w:val="auto"/>
+              </w:rPr>
+            </w:pPr>
+            <w:r>
+              <w:rPr>
+                <w:i w:val="0"/>
+                <w:iCs w:val="0"/>
+                <w:color w:val="auto"/>
+              </w:rPr>
+              <w:t>- Testing</w:t>
+            </w:r>
+          </w:p>
+        </w:tc>
+        <w:tc>
+          <w:tcPr>
+            <w:tcW w:w="1271" w:type="dxa"/>
+            <w:tcBorders>
+              <w:top w:val="single" w:sz="24" w:space="0" w:color="833C0B"/>
+            </w:tcBorders>
+          </w:tcPr>
+          <w:p>
+            <w:pPr>
+              <w:pStyle w:val="infoblue0"/>
+              <w:ind w:left="0"/>
+              <w:rPr>
+                <w:i w:val="0"/>
+                <w:iCs w:val="0"/>
+                <w:color w:val="auto"/>
+              </w:rPr>
+            </w:pPr>
+            <w:r>
+              <w:rPr>
+                <w:i w:val="0"/>
+                <w:iCs w:val="0"/>
+                <w:color w:val="auto"/>
+              </w:rPr>
+              <w:t>Mai Đăng Khánh</w:t>
+            </w:r>
+          </w:p>
+        </w:tc>
+        <w:tc>
+          <w:tcPr>
+            <w:tcW w:w="1292" w:type="dxa"/>
+            <w:tcBorders>
+              <w:top w:val="single" w:sz="24" w:space="0" w:color="833C0B"/>
+            </w:tcBorders>
+            <w:shd w:val="clear" w:color="auto" w:fill="auto"/>
+          </w:tcPr>
+          <w:p>
+            <w:pPr>
+              <w:pStyle w:val="infoblue0"/>
+              <w:ind w:left="0"/>
+              <w:rPr>
+                <w:i w:val="0"/>
+                <w:iCs w:val="0"/>
+                <w:color w:val="auto"/>
+              </w:rPr>
+            </w:pPr>
+            <w:r>
+              <w:rPr>
+                <w:i w:val="0"/>
+                <w:iCs w:val="0"/>
+                <w:color w:val="auto"/>
+              </w:rPr>
+              <w:t>21</w:t>
+            </w:r>
+            <w:r>
+              <w:rPr>
+                <w:i w:val="0"/>
+                <w:iCs w:val="0"/>
+                <w:color w:val="auto"/>
+              </w:rPr>
+              <w:t>/12/2020</w:t>
+            </w:r>
+          </w:p>
+        </w:tc>
+        <w:tc>
+          <w:tcPr>
+            <w:tcW w:w="1377" w:type="dxa"/>
+            <w:tcBorders>
+              <w:top w:val="single" w:sz="24" w:space="0" w:color="833C0B"/>
+              <w:right w:val="single" w:sz="24" w:space="0" w:color="1F4E79"/>
+            </w:tcBorders>
+            <w:shd w:val="clear" w:color="auto" w:fill="auto"/>
+          </w:tcPr>
+          <w:p>
+            <w:pPr>
+              <w:pStyle w:val="infoblue0"/>
+              <w:ind w:left="0"/>
+              <w:rPr>
+                <w:i w:val="0"/>
+                <w:iCs w:val="0"/>
+                <w:color w:val="auto"/>
+              </w:rPr>
+            </w:pPr>
+            <w:r>
+              <w:rPr>
+                <w:i w:val="0"/>
+                <w:iCs w:val="0"/>
+                <w:color w:val="auto"/>
+              </w:rPr>
+              <w:t>27</w:t>
+            </w:r>
+            <w:r>
+              <w:rPr>
+                <w:i w:val="0"/>
+                <w:iCs w:val="0"/>
+                <w:color w:val="auto"/>
+              </w:rPr>
+              <w:t>/1</w:t>
+            </w:r>
+            <w:r>
+              <w:rPr>
+                <w:i w:val="0"/>
+                <w:iCs w:val="0"/>
+                <w:color w:val="auto"/>
+              </w:rPr>
+              <w:t>2</w:t>
+            </w:r>
+            <w:r>
+              <w:rPr>
+                <w:i w:val="0"/>
+                <w:iCs w:val="0"/>
+                <w:color w:val="auto"/>
+              </w:rPr>
+              <w:t>/2020</w:t>
+            </w:r>
+          </w:p>
+          <w:p>
+            <w:pPr>
+              <w:pStyle w:val="infoblue0"/>
+              <w:ind w:left="0"/>
+              <w:rPr>
+                <w:i w:val="0"/>
+                <w:iCs w:val="0"/>
+                <w:color w:val="auto"/>
+              </w:rPr>
+            </w:pPr>
+          </w:p>
+        </w:tc>
+      </w:tr>
+    </w:tbl>
+    <w:p>
+      <w:pPr>
+        <w:pStyle w:val="infoblue0"/>
+        <w:ind w:left="0"/>
+      </w:pPr>
+    </w:p>
     <w:p>
       <w:pPr>
         <w:ind w:left="720"/>
       </w:pPr>
-      <w:r>
-        <w:t xml:space="preserve">  </w:t>
-      </w:r>
     </w:p>
     <w:p>
       <w:pPr>
@@ -2403,14 +4832,14 @@
         <w:t>describes the architecture with components and relationships among them.</w:t>
       </w:r>
       <w:r>
-        <w:t xml:space="preserve"> One or several diagrams showing the architecture are provided here. </w:t>
-      </w:r>
-      <w:r>
-        <w:t xml:space="preserve">For each component, describe its responsibilities </w:t>
+        <w:t xml:space="preserve"> One or several </w:t>
       </w:r>
       <w:r>
         <w:lastRenderedPageBreak/>
-        <w:t>and/or services that are provided for other components. Each relationship should also indicate the means of communication, such as HTTP, HTTPS, Socket, LAN, Internet, etc.</w:t>
+        <w:t xml:space="preserve">diagrams showing the architecture are provided here. </w:t>
+      </w:r>
+      <w:r>
+        <w:t>For each component, describe its responsibilities and/or services that are provided for other components. Each relationship should also indicate the means of communication, such as HTTP, HTTPS, Socket, LAN, Internet, etc.</w:t>
       </w:r>
     </w:p>
     <w:p>
@@ -2430,29 +4859,16 @@
       </w:pPr>
       <w:bookmarkStart w:id="5" w:name="_Toc468193992"/>
       <w:r>
-        <w:t xml:space="preserve">Component: </w:t>
-      </w:r>
-      <w:proofErr w:type="spellStart"/>
-      <w:r>
-        <w:t>abc</w:t>
+        <w:t>Component: abc</w:t>
       </w:r>
       <w:bookmarkEnd w:id="5"/>
-      <w:proofErr w:type="spellEnd"/>
     </w:p>
     <w:p>
       <w:pPr>
         <w:pStyle w:val="InfoBlue"/>
       </w:pPr>
       <w:r>
-        <w:t>[This section provides details for the component named “</w:t>
-      </w:r>
-      <w:proofErr w:type="spellStart"/>
-      <w:r>
-        <w:t>abc</w:t>
-      </w:r>
-      <w:proofErr w:type="spellEnd"/>
-      <w:r>
-        <w:t>”. You need to include class diagrams for this component and explain key classes.</w:t>
+        <w:t>[This section provides details for the component named “abc”. You need to include class diagrams for this component and explain key classes.</w:t>
       </w:r>
     </w:p>
     <w:p>
@@ -4791,6 +7207,21 @@
       <w:contextualSpacing/>
     </w:pPr>
   </w:style>
+  <w:style w:type="paragraph" w:customStyle="1" w:styleId="infoblue0">
+    <w:name w:val="infoblue"/>
+    <w:basedOn w:val="Normal"/>
+    <w:rsid w:val="0011265D"/>
+    <w:pPr>
+      <w:widowControl/>
+      <w:spacing w:after="120"/>
+      <w:ind w:left="720"/>
+    </w:pPr>
+    <w:rPr>
+      <w:i/>
+      <w:iCs/>
+      <w:color w:val="0000FF"/>
+    </w:rPr>
+  </w:style>
 </w:styles>
 </file>
 

</xml_diff>

<commit_message>
SAD ver 1.2: Add use case modle + edit Schedule
</commit_message>
<xml_diff>
--- a/docs/analysis and design/ktpm1_Group06_software_architecture_document_v1.docx
+++ b/docs/analysis and design/ktpm1_Group06_software_architecture_document_v1.docx
@@ -28,21 +28,11 @@
         <w:pStyle w:val="Title"/>
         <w:jc w:val="right"/>
       </w:pPr>
-      <w:r>
-        <w:fldChar w:fldCharType="begin"/>
-      </w:r>
-      <w:r>
-        <w:instrText xml:space="preserve"> TITLE  \* MERGEFORMAT </w:instrText>
-      </w:r>
-      <w:r>
-        <w:fldChar w:fldCharType="separate"/>
-      </w:r>
-      <w:r>
-        <w:t>Software Architecture Document</w:t>
-      </w:r>
-      <w:r>
-        <w:fldChar w:fldCharType="end"/>
-      </w:r>
+      <w:fldSimple w:instr=" TITLE  \* MERGEFORMAT ">
+        <w:r>
+          <w:t>Software Architecture Document</w:t>
+        </w:r>
+      </w:fldSimple>
     </w:p>
     <w:p>
       <w:pPr>
@@ -985,22 +975,11 @@
       <w:r>
         <w:br w:type="page"/>
       </w:r>
-      <w:r>
-        <w:lastRenderedPageBreak/>
-        <w:fldChar w:fldCharType="begin"/>
-      </w:r>
-      <w:r>
-        <w:instrText xml:space="preserve"> TITLE  \* MERGEFORMAT </w:instrText>
-      </w:r>
-      <w:r>
-        <w:fldChar w:fldCharType="separate"/>
-      </w:r>
-      <w:r>
-        <w:t>Software Architecture Document</w:t>
-      </w:r>
-      <w:r>
-        <w:fldChar w:fldCharType="end"/>
-      </w:r>
+      <w:fldSimple w:instr=" TITLE  \* MERGEFORMAT ">
+        <w:r>
+          <w:t>Software Architecture Document</w:t>
+        </w:r>
+      </w:fldSimple>
       <w:r>
         <w:t xml:space="preserve"> </w:t>
       </w:r>
@@ -1105,23 +1084,7 @@
           <w:color w:val="000000"/>
           <w:shd w:val="clear" w:color="auto" w:fill="FFFFFF"/>
         </w:rPr>
-        <w:t xml:space="preserve">This document provides a comprehensive architectural overview of the system, using </w:t>
-      </w:r>
-      <w:proofErr w:type="gramStart"/>
-      <w:r>
-        <w:rPr>
-          <w:color w:val="000000"/>
-          <w:shd w:val="clear" w:color="auto" w:fill="FFFFFF"/>
-        </w:rPr>
-        <w:t>a number of</w:t>
-      </w:r>
-      <w:proofErr w:type="gramEnd"/>
-      <w:r>
-        <w:rPr>
-          <w:color w:val="000000"/>
-          <w:shd w:val="clear" w:color="auto" w:fill="FFFFFF"/>
-        </w:rPr>
-        <w:t xml:space="preserve"> different architectural views to depict different aspects of the system. It is intended to capture the significant architectural decisions which have been made on the system.</w:t>
+        <w:t>This document provides a comprehensive architectural overview of the system, using a number of different architectural views to depict different aspects of the system. It is intended to capture the significant architectural decisions which have been made on the system.</w:t>
       </w:r>
     </w:p>
     <w:p>
@@ -1332,21 +1295,13 @@
         <w:t>s</w:t>
       </w:r>
       <w:r>
-        <w:t>/</w:t>
-      </w:r>
-      <w:proofErr w:type="gramStart"/>
-      <w:r>
-        <w:t>Client</w:t>
+        <w:t>/Client</w:t>
       </w:r>
       <w:r>
         <w:t>s</w:t>
       </w:r>
       <w:r>
-        <w:t xml:space="preserve">  are</w:t>
-      </w:r>
-      <w:proofErr w:type="gramEnd"/>
-      <w:r>
-        <w:t xml:space="preserve"> expected to use a modern web browser</w:t>
+        <w:t xml:space="preserve">  are expected to use a modern web browser</w:t>
       </w:r>
       <w:r>
         <w:t xml:space="preserve"> which can support Bootstrap 4.0</w:t>
@@ -2141,26 +2096,195 @@
         <w:ind w:left="720"/>
       </w:pPr>
       <w:r>
-        <w:t xml:space="preserve">The central security will be handled by the member of the development team. They will be given the full access not only in the application level but also in database level. Creating account for the staff and the owner of the shop are done by administrator. When creating an account, user can choose their password and this password can be changed anytime by them. All the password </w:t>
-      </w:r>
-      <w:proofErr w:type="gramStart"/>
+        <w:t>The central security will be handled by the member of the development team. They will be given the full access not only in the application level but also in database level. Creating account for the staff and the owner of the shop are done by administrator. When creating an account, user can choose their password and this password can be changed anytime by them. All the password are encrypted both on database or on communication process between client and server in order to ensure high level of security. The user information will only be seen by the shop owner and the administrator.</w:t>
+      </w:r>
+    </w:p>
+    <w:p>
+      <w:pPr>
+        <w:pStyle w:val="Heading2"/>
+      </w:pPr>
+      <w:r>
+        <w:t>Reliability and A</w:t>
+      </w:r>
+      <w:r>
+        <w:t>vailability</w:t>
+      </w:r>
+    </w:p>
+    <w:p>
+      <w:pPr>
+        <w:ind w:left="720"/>
+      </w:pPr>
+      <w:r>
+        <w:t>The system will be subjected to several testing step (Unit testing, Integration testing, System testing including Security and Performance testing) before being released in order to ensure that the system is reliable and work</w:t>
+      </w:r>
+      <w:r>
+        <w:t>ed</w:t>
+      </w:r>
+      <w:r>
+        <w:t xml:space="preserve"> as intended</w:t>
+      </w:r>
+      <w:r>
+        <w:t xml:space="preserve">. The central </w:t>
+      </w:r>
+      <w:r>
+        <w:t xml:space="preserve">DB can handle many numbers of request and respond to client at the same time without losing consistency and latency. </w:t>
+      </w:r>
+    </w:p>
+    <w:p>
+      <w:pPr>
+        <w:pStyle w:val="Heading2"/>
+      </w:pPr>
+      <w:r>
+        <w:t>Performance</w:t>
+      </w:r>
+    </w:p>
+    <w:p>
+      <w:pPr>
+        <w:ind w:left="720"/>
+      </w:pPr>
+      <w:r>
+        <w:t>The server respond</w:t>
+      </w:r>
+      <w:r>
+        <w:t>s</w:t>
+      </w:r>
+      <w:r>
+        <w:t xml:space="preserve"> to any request from client within the web script timeouts (30 seconds), also the system performance can depend on available hardware, network and internet connection capabilities. Therefore, the actual performance can be determined only after the system is deployed and tested.</w:t>
+      </w:r>
+    </w:p>
+    <w:p>
+      <w:pPr>
+        <w:pStyle w:val="Heading2"/>
+      </w:pPr>
+      <w:r>
+        <w:t>Portability and Reuse</w:t>
+      </w:r>
+    </w:p>
+    <w:p>
+      <w:pPr>
+        <w:ind w:left="720"/>
+      </w:pPr>
+      <w:r>
+        <w:t>The DWA is design to be a complete cosmetic website. But can be extend to sale many kind</w:t>
+      </w:r>
+      <w:r>
+        <w:t>s</w:t>
+      </w:r>
+      <w:r>
+        <w:t xml:space="preserve"> of product. In order to maintain reusability, the </w:t>
+      </w:r>
+      <w:r>
+        <w:t>web using Template Engines which can be reuse. Best practice of RUP during development combine with Mongo DB make the</w:t>
+      </w:r>
+      <w:r>
+        <w:t xml:space="preserve"> structured is well layered.</w:t>
+      </w:r>
+    </w:p>
+    <w:p>
+      <w:pPr>
+        <w:pStyle w:val="Heading2"/>
+      </w:pPr>
+      <w:r>
+        <w:t>Development tools</w:t>
+      </w:r>
+    </w:p>
+    <w:p>
+      <w:pPr>
+        <w:ind w:left="720"/>
+      </w:pPr>
+      <w:r>
+        <w:t>The project is the combination of many tool:</w:t>
+      </w:r>
+    </w:p>
+    <w:p>
+      <w:pPr>
+        <w:ind w:left="720"/>
+      </w:pPr>
+      <w:r>
+        <w:t>Programing tool: Visual Code</w:t>
+      </w:r>
+    </w:p>
+    <w:p>
+      <w:pPr>
+        <w:ind w:left="720"/>
+      </w:pPr>
+      <w:r>
+        <w:t>Database: MongoDB</w:t>
+      </w:r>
+    </w:p>
+    <w:p>
+      <w:pPr>
+        <w:ind w:left="720"/>
+      </w:pPr>
+      <w:r>
+        <w:t xml:space="preserve">Diagram: Draw.IO, </w:t>
+      </w:r>
+      <w:proofErr w:type="spellStart"/>
+      <w:r>
+        <w:t>figma</w:t>
+      </w:r>
+      <w:proofErr w:type="spellEnd"/>
+    </w:p>
+    <w:p>
+      <w:pPr>
+        <w:ind w:left="720"/>
+      </w:pPr>
+      <w:r>
+        <w:t>Meeting platform: Slack</w:t>
+      </w:r>
+      <w:r>
+        <w:t>, Discord</w:t>
+      </w:r>
+    </w:p>
+    <w:p>
+      <w:pPr>
+        <w:ind w:left="720"/>
+      </w:pPr>
+      <w:r>
+        <w:t>Schedule: Trello</w:t>
+      </w:r>
+    </w:p>
+    <w:p>
+      <w:pPr>
+        <w:pStyle w:val="Heading2"/>
+      </w:pPr>
+      <w:r>
+        <w:t>Schedule</w:t>
+      </w:r>
+    </w:p>
+    <w:p>
+      <w:pPr>
+        <w:ind w:left="720"/>
+      </w:pPr>
+      <w:r>
+        <w:t>The development process is follow</w:t>
+      </w:r>
+      <w:r>
+        <w:t>s</w:t>
+      </w:r>
+      <w:r>
+        <w:t xml:space="preserve"> by the combination of Agile and RUP workflow. There </w:t>
+      </w:r>
       <w:r>
         <w:t>are</w:t>
       </w:r>
-      <w:proofErr w:type="gramEnd"/>
-      <w:r>
-        <w:t xml:space="preserve"> encrypted both on database or on communication process between client and server in order to ensure high level of security. The user information will only be seen by the shop owner and the administrator.</w:t>
-      </w:r>
-    </w:p>
-    <w:p>
-      <w:pPr>
-        <w:pStyle w:val="Heading2"/>
-      </w:pPr>
-      <w:r>
-        <w:t>Reliability and A</w:t>
-      </w:r>
-      <w:r>
-        <w:t>vailability</w:t>
+      <w:r>
+        <w:t xml:space="preserve"> six sprin</w:t>
+      </w:r>
+      <w:r>
+        <w:t>t</w:t>
+      </w:r>
+      <w:r>
+        <w:t>s</w:t>
+      </w:r>
+      <w:r>
+        <w:t>, each has the</w:t>
+      </w:r>
+      <w:r>
+        <w:t xml:space="preserve">ir </w:t>
+      </w:r>
+      <w:r>
+        <w:t>own workload and document:</w:t>
       </w:r>
     </w:p>
     <w:p>
@@ -2168,35 +2292,45 @@
         <w:ind w:left="720"/>
       </w:pPr>
       <w:r>
-        <w:t xml:space="preserve">The system will be subjected to several testing step (Unit testing, Integration testing, System testing including Security and Performance testing) before being released </w:t>
-      </w:r>
-      <w:proofErr w:type="gramStart"/>
-      <w:r>
-        <w:t>in order to</w:t>
-      </w:r>
-      <w:proofErr w:type="gramEnd"/>
-      <w:r>
-        <w:t xml:space="preserve"> ensure that the system is reliable and work</w:t>
-      </w:r>
-      <w:r>
-        <w:t>ed</w:t>
-      </w:r>
-      <w:r>
-        <w:t xml:space="preserve"> as intended</w:t>
-      </w:r>
-      <w:r>
-        <w:t xml:space="preserve">. The central </w:t>
-      </w:r>
-      <w:r>
-        <w:t xml:space="preserve">DB can handle many numbers of request and respond to client at the same time without losing consistency and latency. </w:t>
-      </w:r>
-    </w:p>
-    <w:p>
-      <w:pPr>
-        <w:pStyle w:val="Heading2"/>
-      </w:pPr>
-      <w:r>
-        <w:t>Performance</w:t>
+        <w:rPr>
+          <w:noProof/>
+        </w:rPr>
+        <w:lastRenderedPageBreak/>
+        <w:drawing>
+          <wp:inline distT="0" distB="0" distL="0" distR="0" wp14:anchorId="243E57BA" wp14:editId="5BD8C90C">
+            <wp:extent cx="5943600" cy="3715385"/>
+            <wp:effectExtent l="0" t="0" r="0" b="0"/>
+            <wp:docPr id="1" name="Picture 1"/>
+            <wp:cNvGraphicFramePr>
+              <a:graphicFrameLocks xmlns:a="http://schemas.openxmlformats.org/drawingml/2006/main" noChangeAspect="1"/>
+            </wp:cNvGraphicFramePr>
+            <a:graphic xmlns:a="http://schemas.openxmlformats.org/drawingml/2006/main">
+              <a:graphicData uri="http://schemas.openxmlformats.org/drawingml/2006/picture">
+                <pic:pic xmlns:pic="http://schemas.openxmlformats.org/drawingml/2006/picture">
+                  <pic:nvPicPr>
+                    <pic:cNvPr id="1" name=""/>
+                    <pic:cNvPicPr/>
+                  </pic:nvPicPr>
+                  <pic:blipFill>
+                    <a:blip r:embed="rId12"/>
+                    <a:stretch>
+                      <a:fillRect/>
+                    </a:stretch>
+                  </pic:blipFill>
+                  <pic:spPr>
+                    <a:xfrm>
+                      <a:off x="0" y="0"/>
+                      <a:ext cx="5943600" cy="3715385"/>
+                    </a:xfrm>
+                    <a:prstGeom prst="rect">
+                      <a:avLst/>
+                    </a:prstGeom>
+                  </pic:spPr>
+                </pic:pic>
+              </a:graphicData>
+            </a:graphic>
+          </wp:inline>
+        </w:drawing>
       </w:r>
     </w:p>
     <w:p>
@@ -2204,161 +2338,32 @@
         <w:ind w:left="720"/>
       </w:pPr>
       <w:r>
-        <w:t>The server respond</w:t>
-      </w:r>
-      <w:r>
-        <w:t>s</w:t>
-      </w:r>
-      <w:r>
-        <w:t xml:space="preserve"> to any request from client within the web script timeouts (30 seconds), also the system performance can depend on available hardware, </w:t>
-      </w:r>
-      <w:proofErr w:type="gramStart"/>
-      <w:r>
-        <w:t>network</w:t>
-      </w:r>
-      <w:proofErr w:type="gramEnd"/>
-      <w:r>
-        <w:t xml:space="preserve"> and internet connection capabilities. Therefore, the actual performance can be determined only after the system is deployed and tested.</w:t>
-      </w:r>
-    </w:p>
-    <w:p>
-      <w:pPr>
-        <w:pStyle w:val="Heading2"/>
-      </w:pPr>
-      <w:r>
-        <w:t>Portability and Reuse</w:t>
+        <w:t xml:space="preserve">*Due to the limitation of the Free-trial version of </w:t>
+      </w:r>
+      <w:hyperlink r:id="rId13" w:history="1">
+        <w:proofErr w:type="spellStart"/>
+        <w:r>
+          <w:rPr>
+            <w:rStyle w:val="Hyperlink"/>
+          </w:rPr>
+          <w:t>Zoho</w:t>
+        </w:r>
+        <w:proofErr w:type="spellEnd"/>
+      </w:hyperlink>
+      <w:r>
+        <w:t xml:space="preserve"> that only allow maximum 3 member in each project. So, we </w:t>
+      </w:r>
+      <w:r>
+        <w:t xml:space="preserve">are not able to </w:t>
+      </w:r>
+      <w:r>
+        <w:t>show the specific assignment for each member in the Gantt chart above. This is the schedule with the specific assignment for each team member:</w:t>
       </w:r>
     </w:p>
     <w:p>
       <w:pPr>
         <w:ind w:left="720"/>
       </w:pPr>
-      <w:r>
-        <w:t>The DWA is design to be a complete cosmetic website. But can be extend to sale many kind</w:t>
-      </w:r>
-      <w:r>
-        <w:t>s</w:t>
-      </w:r>
-      <w:r>
-        <w:t xml:space="preserve"> of product. </w:t>
-      </w:r>
-      <w:proofErr w:type="gramStart"/>
-      <w:r>
-        <w:t>In order to</w:t>
-      </w:r>
-      <w:proofErr w:type="gramEnd"/>
-      <w:r>
-        <w:t xml:space="preserve"> maintain reusability, the </w:t>
-      </w:r>
-      <w:r>
-        <w:t>web using Template Engines which can be reuse. Best practice of RUP during development combine with Mongo DB make the</w:t>
-      </w:r>
-      <w:r>
-        <w:t xml:space="preserve"> structured is well layered.</w:t>
-      </w:r>
-    </w:p>
-    <w:p>
-      <w:pPr>
-        <w:pStyle w:val="Heading2"/>
-      </w:pPr>
-      <w:r>
-        <w:t>Development tools</w:t>
-      </w:r>
-    </w:p>
-    <w:p>
-      <w:pPr>
-        <w:ind w:left="720"/>
-      </w:pPr>
-      <w:r>
-        <w:t>The project is the combination of many tool:</w:t>
-      </w:r>
-    </w:p>
-    <w:p>
-      <w:pPr>
-        <w:ind w:left="720"/>
-      </w:pPr>
-      <w:r>
-        <w:t>Programing tool: Visual Code</w:t>
-      </w:r>
-    </w:p>
-    <w:p>
-      <w:pPr>
-        <w:ind w:left="720"/>
-      </w:pPr>
-      <w:r>
-        <w:t>Database: MongoDB</w:t>
-      </w:r>
-    </w:p>
-    <w:p>
-      <w:pPr>
-        <w:ind w:left="720"/>
-      </w:pPr>
-      <w:r>
-        <w:t xml:space="preserve">Diagram: Draw.IO, </w:t>
-      </w:r>
-      <w:proofErr w:type="spellStart"/>
-      <w:r>
-        <w:t>figma</w:t>
-      </w:r>
-      <w:proofErr w:type="spellEnd"/>
-    </w:p>
-    <w:p>
-      <w:pPr>
-        <w:ind w:left="720"/>
-      </w:pPr>
-      <w:r>
-        <w:t>Meeting platform: Slack</w:t>
-      </w:r>
-      <w:r>
-        <w:t>, Discord</w:t>
-      </w:r>
-    </w:p>
-    <w:p>
-      <w:pPr>
-        <w:ind w:left="720"/>
-      </w:pPr>
-      <w:r>
-        <w:t>Schedule: Trello</w:t>
-      </w:r>
-    </w:p>
-    <w:p>
-      <w:pPr>
-        <w:pStyle w:val="Heading2"/>
-      </w:pPr>
-      <w:r>
-        <w:t>Schedule</w:t>
-      </w:r>
-    </w:p>
-    <w:p>
-      <w:pPr>
-        <w:ind w:left="720"/>
-      </w:pPr>
-      <w:r>
-        <w:t>The development process is follow</w:t>
-      </w:r>
-      <w:r>
-        <w:t>s</w:t>
-      </w:r>
-      <w:r>
-        <w:t xml:space="preserve"> by the combination of Agile and RUP workflow. There is six </w:t>
-      </w:r>
-      <w:proofErr w:type="gramStart"/>
-      <w:r>
-        <w:t>sprin</w:t>
-      </w:r>
-      <w:r>
-        <w:t>t</w:t>
-      </w:r>
-      <w:proofErr w:type="gramEnd"/>
-      <w:r>
-        <w:t>, each has the</w:t>
-      </w:r>
-      <w:r>
-        <w:t xml:space="preserve">ir </w:t>
-      </w:r>
-      <w:r>
-        <w:t>own workload and document:</w:t>
-      </w:r>
     </w:p>
     <w:tbl>
       <w:tblPr>
@@ -5675,6 +5680,7 @@
       </w:pPr>
       <w:bookmarkStart w:id="3" w:name="_Toc468193990"/>
       <w:r>
+        <w:lastRenderedPageBreak/>
         <w:t xml:space="preserve">Use-Case </w:t>
       </w:r>
       <w:r>
@@ -5686,18 +5692,286 @@
       </w:r>
     </w:p>
     <w:p>
+      <w:r>
+        <w:rPr>
+          <w:noProof/>
+        </w:rPr>
+        <w:drawing>
+          <wp:inline distT="0" distB="0" distL="0" distR="0" wp14:anchorId="4A756765" wp14:editId="150C7805">
+            <wp:extent cx="5943600" cy="3687012"/>
+            <wp:effectExtent l="0" t="0" r="0" b="0"/>
+            <wp:docPr id="4" name="Picture 4"/>
+            <wp:cNvGraphicFramePr>
+              <a:graphicFrameLocks xmlns:a="http://schemas.openxmlformats.org/drawingml/2006/main" noChangeAspect="1"/>
+            </wp:cNvGraphicFramePr>
+            <a:graphic xmlns:a="http://schemas.openxmlformats.org/drawingml/2006/main">
+              <a:graphicData uri="http://schemas.openxmlformats.org/drawingml/2006/picture">
+                <pic:pic xmlns:pic="http://schemas.openxmlformats.org/drawingml/2006/picture">
+                  <pic:nvPicPr>
+                    <pic:cNvPr id="1" name="modal use case.png"/>
+                    <pic:cNvPicPr/>
+                  </pic:nvPicPr>
+                  <pic:blipFill>
+                    <a:blip r:embed="rId14" cstate="print">
+                      <a:extLst>
+                        <a:ext uri="{28A0092B-C50C-407E-A947-70E740481C1C}">
+                          <a14:useLocalDpi xmlns:a14="http://schemas.microsoft.com/office/drawing/2010/main" val="0"/>
+                        </a:ext>
+                      </a:extLst>
+                    </a:blip>
+                    <a:stretch>
+                      <a:fillRect/>
+                    </a:stretch>
+                  </pic:blipFill>
+                  <pic:spPr>
+                    <a:xfrm>
+                      <a:off x="0" y="0"/>
+                      <a:ext cx="5943600" cy="3687012"/>
+                    </a:xfrm>
+                    <a:prstGeom prst="rect">
+                      <a:avLst/>
+                    </a:prstGeom>
+                  </pic:spPr>
+                </pic:pic>
+              </a:graphicData>
+            </a:graphic>
+          </wp:inline>
+        </w:drawing>
+      </w:r>
+    </w:p>
+    <w:p>
+      <w:pPr>
+        <w:pStyle w:val="ListParagraph"/>
+        <w:widowControl/>
+        <w:numPr>
+          <w:ilvl w:val="0"/>
+          <w:numId w:val="30"/>
+        </w:numPr>
+        <w:spacing w:after="200" w:line="276" w:lineRule="auto"/>
+      </w:pPr>
+      <w:r>
+        <w:t>Go Online-shopping model:</w:t>
+      </w:r>
+    </w:p>
+    <w:p>
+      <w:pPr>
+        <w:pStyle w:val="ListParagraph"/>
+      </w:pPr>
+      <w:r>
+        <w:rPr>
+          <w:noProof/>
+        </w:rPr>
+        <w:drawing>
+          <wp:inline distT="0" distB="0" distL="0" distR="0" wp14:anchorId="1A6501A1" wp14:editId="2FFC3E9A">
+            <wp:extent cx="5457192" cy="3570126"/>
+            <wp:effectExtent l="0" t="0" r="0" b="0"/>
+            <wp:docPr id="5" name="Picture 5"/>
+            <wp:cNvGraphicFramePr>
+              <a:graphicFrameLocks xmlns:a="http://schemas.openxmlformats.org/drawingml/2006/main" noChangeAspect="1"/>
+            </wp:cNvGraphicFramePr>
+            <a:graphic xmlns:a="http://schemas.openxmlformats.org/drawingml/2006/main">
+              <a:graphicData uri="http://schemas.openxmlformats.org/drawingml/2006/picture">
+                <pic:pic xmlns:pic="http://schemas.openxmlformats.org/drawingml/2006/picture">
+                  <pic:nvPicPr>
+                    <pic:cNvPr id="5" name="Untitled Document (1).png"/>
+                    <pic:cNvPicPr/>
+                  </pic:nvPicPr>
+                  <pic:blipFill>
+                    <a:blip r:embed="rId15" cstate="print">
+                      <a:extLst>
+                        <a:ext uri="{28A0092B-C50C-407E-A947-70E740481C1C}">
+                          <a14:useLocalDpi xmlns:a14="http://schemas.microsoft.com/office/drawing/2010/main" val="0"/>
+                        </a:ext>
+                      </a:extLst>
+                    </a:blip>
+                    <a:stretch>
+                      <a:fillRect/>
+                    </a:stretch>
+                  </pic:blipFill>
+                  <pic:spPr>
+                    <a:xfrm>
+                      <a:off x="0" y="0"/>
+                      <a:ext cx="5457192" cy="3570126"/>
+                    </a:xfrm>
+                    <a:prstGeom prst="rect">
+                      <a:avLst/>
+                    </a:prstGeom>
+                  </pic:spPr>
+                </pic:pic>
+              </a:graphicData>
+            </a:graphic>
+          </wp:inline>
+        </w:drawing>
+      </w:r>
+    </w:p>
+    <w:p>
+      <w:pPr>
+        <w:pStyle w:val="ListParagraph"/>
+        <w:widowControl/>
+        <w:numPr>
+          <w:ilvl w:val="0"/>
+          <w:numId w:val="30"/>
+        </w:numPr>
+        <w:spacing w:after="200" w:line="276" w:lineRule="auto"/>
+      </w:pPr>
+      <w:r>
+        <w:rPr>
+          <w:noProof/>
+        </w:rPr>
+        <w:lastRenderedPageBreak/>
+        <w:drawing>
+          <wp:anchor distT="0" distB="0" distL="114300" distR="114300" simplePos="0" relativeHeight="251659264" behindDoc="0" locked="0" layoutInCell="1" allowOverlap="1" wp14:anchorId="7AFA6DDD" wp14:editId="7455A1E8">
+            <wp:simplePos x="0" y="0"/>
+            <wp:positionH relativeFrom="column">
+              <wp:posOffset>-184150</wp:posOffset>
+            </wp:positionH>
+            <wp:positionV relativeFrom="paragraph">
+              <wp:posOffset>247650</wp:posOffset>
+            </wp:positionV>
+            <wp:extent cx="6261099" cy="2404782"/>
+            <wp:effectExtent l="0" t="0" r="0" b="0"/>
+            <wp:wrapTopAndBottom/>
+            <wp:docPr id="6" name="Picture 6"/>
+            <wp:cNvGraphicFramePr>
+              <a:graphicFrameLocks xmlns:a="http://schemas.openxmlformats.org/drawingml/2006/main" noChangeAspect="1"/>
+            </wp:cNvGraphicFramePr>
+            <a:graphic xmlns:a="http://schemas.openxmlformats.org/drawingml/2006/main">
+              <a:graphicData uri="http://schemas.openxmlformats.org/drawingml/2006/picture">
+                <pic:pic xmlns:pic="http://schemas.openxmlformats.org/drawingml/2006/picture">
+                  <pic:nvPicPr>
+                    <pic:cNvPr id="6" name="Untitled Document.png"/>
+                    <pic:cNvPicPr/>
+                  </pic:nvPicPr>
+                  <pic:blipFill rotWithShape="1">
+                    <a:blip r:embed="rId16" cstate="print">
+                      <a:extLst>
+                        <a:ext uri="{28A0092B-C50C-407E-A947-70E740481C1C}">
+                          <a14:useLocalDpi xmlns:a14="http://schemas.microsoft.com/office/drawing/2010/main" val="0"/>
+                        </a:ext>
+                      </a:extLst>
+                    </a:blip>
+                    <a:srcRect l="24987" t="31605" r="-3785" b="2187"/>
+                    <a:stretch/>
+                  </pic:blipFill>
+                  <pic:spPr bwMode="auto">
+                    <a:xfrm>
+                      <a:off x="0" y="0"/>
+                      <a:ext cx="6261099" cy="2404782"/>
+                    </a:xfrm>
+                    <a:prstGeom prst="rect">
+                      <a:avLst/>
+                    </a:prstGeom>
+                    <a:ln>
+                      <a:noFill/>
+                    </a:ln>
+                    <a:extLst>
+                      <a:ext uri="{53640926-AAD7-44D8-BBD7-CCE9431645EC}">
+                        <a14:shadowObscured xmlns:a14="http://schemas.microsoft.com/office/drawing/2010/main"/>
+                      </a:ext>
+                    </a:extLst>
+                  </pic:spPr>
+                </pic:pic>
+              </a:graphicData>
+            </a:graphic>
+          </wp:anchor>
+        </w:drawing>
+      </w:r>
+      <w:r>
+        <w:t>Check Out model:</w:t>
+      </w:r>
+    </w:p>
+    <w:p>
+      <w:pPr>
+        <w:pStyle w:val="ListParagraph"/>
+        <w:widowControl/>
+        <w:numPr>
+          <w:ilvl w:val="0"/>
+          <w:numId w:val="30"/>
+        </w:numPr>
+        <w:spacing w:after="200" w:line="276" w:lineRule="auto"/>
+      </w:pPr>
+      <w:r>
+        <w:t>Manage Product:</w:t>
+      </w:r>
+    </w:p>
+    <w:p>
+      <w:pPr>
+        <w:pStyle w:val="ListParagraph"/>
+      </w:pPr>
+    </w:p>
+    <w:p>
+      <w:pPr>
+        <w:rPr>
+          <w:color w:val="2207E9"/>
+        </w:rPr>
+      </w:pPr>
+      <w:r>
+        <w:rPr>
+          <w:noProof/>
+          <w:color w:val="2207E9"/>
+        </w:rPr>
+        <w:drawing>
+          <wp:inline distT="0" distB="0" distL="0" distR="0" wp14:anchorId="14312D68" wp14:editId="3DA7A674">
+            <wp:extent cx="5943600" cy="3662045"/>
+            <wp:effectExtent l="0" t="0" r="0" b="0"/>
+            <wp:docPr id="2" name="Picture 2"/>
+            <wp:cNvGraphicFramePr>
+              <a:graphicFrameLocks xmlns:a="http://schemas.openxmlformats.org/drawingml/2006/main" noChangeAspect="1"/>
+            </wp:cNvGraphicFramePr>
+            <a:graphic xmlns:a="http://schemas.openxmlformats.org/drawingml/2006/main">
+              <a:graphicData uri="http://schemas.openxmlformats.org/drawingml/2006/picture">
+                <pic:pic xmlns:pic="http://schemas.openxmlformats.org/drawingml/2006/picture">
+                  <pic:nvPicPr>
+                    <pic:cNvPr id="2" name="Manage product.png"/>
+                    <pic:cNvPicPr/>
+                  </pic:nvPicPr>
+                  <pic:blipFill>
+                    <a:blip r:embed="rId17">
+                      <a:extLst>
+                        <a:ext uri="{28A0092B-C50C-407E-A947-70E740481C1C}">
+                          <a14:useLocalDpi xmlns:a14="http://schemas.microsoft.com/office/drawing/2010/main" val="0"/>
+                        </a:ext>
+                      </a:extLst>
+                    </a:blip>
+                    <a:stretch>
+                      <a:fillRect/>
+                    </a:stretch>
+                  </pic:blipFill>
+                  <pic:spPr>
+                    <a:xfrm>
+                      <a:off x="0" y="0"/>
+                      <a:ext cx="5943600" cy="3662045"/>
+                    </a:xfrm>
+                    <a:prstGeom prst="rect">
+                      <a:avLst/>
+                    </a:prstGeom>
+                  </pic:spPr>
+                </pic:pic>
+              </a:graphicData>
+            </a:graphic>
+          </wp:inline>
+        </w:drawing>
+      </w:r>
+    </w:p>
+    <w:p>
       <w:pPr>
         <w:pStyle w:val="InfoBlue"/>
-      </w:pPr>
-      <w:r>
-        <w:t xml:space="preserve">[This section </w:t>
-      </w:r>
-      <w:r>
-        <w:t>includes the use case diagrams that are already modeled and presented in the use-case specification document</w:t>
-      </w:r>
-      <w:r>
-        <w:t>.]</w:t>
-      </w:r>
+        <w:rPr>
+          <w:i w:val="0"/>
+          <w:iCs/>
+          <w:color w:val="auto"/>
+        </w:rPr>
+      </w:pPr>
+    </w:p>
+    <w:p>
+      <w:pPr>
+        <w:pStyle w:val="BodyText"/>
+      </w:pPr>
+    </w:p>
+    <w:p>
+      <w:pPr>
+        <w:pStyle w:val="BodyText"/>
+      </w:pPr>
     </w:p>
     <w:p/>
     <w:p>
@@ -5818,15 +6092,7 @@
         <w:t xml:space="preserve">This subsystem provides all the functionalities </w:t>
       </w:r>
       <w:r>
-        <w:t xml:space="preserve">that is related to user. The main use cases of this subsystem </w:t>
-      </w:r>
-      <w:proofErr w:type="gramStart"/>
-      <w:r>
-        <w:t>is</w:t>
-      </w:r>
-      <w:proofErr w:type="gramEnd"/>
-      <w:r>
-        <w:t xml:space="preserve"> includes</w:t>
+        <w:t>that is related to user. The main use cases of this subsystem is includes</w:t>
       </w:r>
     </w:p>
     <w:p>
@@ -5923,15 +6189,7 @@
         <w:ind w:left="720"/>
       </w:pPr>
       <w:r>
-        <w:t xml:space="preserve">The Order Management System (OMS) is play an important role as a median subsystem between the Web Store and the Data manager subsystem. The OMS main functionalities </w:t>
-      </w:r>
-      <w:proofErr w:type="gramStart"/>
-      <w:r>
-        <w:t>is</w:t>
-      </w:r>
-      <w:proofErr w:type="gramEnd"/>
-      <w:r>
-        <w:t xml:space="preserve"> related to all the customer ordering task.</w:t>
+        <w:t>The Order Management System (OMS) is play an important role as a median subsystem between the Web Store and the Data manager subsystem. The OMS main functionalities is related to all the customer ordering task.</w:t>
       </w:r>
     </w:p>
     <w:p>
@@ -5944,6 +6202,18 @@
       </w:pPr>
       <w:r>
         <w:t>Order management</w:t>
+      </w:r>
+    </w:p>
+    <w:p>
+      <w:pPr>
+        <w:pStyle w:val="ListParagraph"/>
+        <w:numPr>
+          <w:ilvl w:val="0"/>
+          <w:numId w:val="29"/>
+        </w:numPr>
+      </w:pPr>
+      <w:r>
+        <w:t>Checkout handling</w:t>
       </w:r>
     </w:p>
     <w:p>
@@ -6042,7 +6312,7 @@
                     <pic:cNvPicPr/>
                   </pic:nvPicPr>
                   <pic:blipFill>
-                    <a:blip r:embed="rId12">
+                    <a:blip r:embed="rId18">
                       <a:extLst>
                         <a:ext uri="{28A0092B-C50C-407E-A947-70E740481C1C}">
                           <a14:useLocalDpi xmlns:a14="http://schemas.microsoft.com/office/drawing/2010/main" val="0"/>
@@ -6149,10 +6419,10 @@
       </w:pPr>
     </w:p>
     <w:sectPr>
-      <w:headerReference w:type="default" r:id="rId13"/>
-      <w:footerReference w:type="default" r:id="rId14"/>
-      <w:headerReference w:type="first" r:id="rId15"/>
-      <w:footerReference w:type="first" r:id="rId16"/>
+      <w:headerReference w:type="default" r:id="rId19"/>
+      <w:footerReference w:type="default" r:id="rId20"/>
+      <w:headerReference w:type="first" r:id="rId21"/>
+      <w:footerReference w:type="first" r:id="rId22"/>
       <w:pgSz w:w="12240" w:h="15840" w:code="1"/>
       <w:pgMar w:top="1440" w:right="1440" w:bottom="1440" w:left="1440" w:header="720" w:footer="720" w:gutter="0"/>
       <w:cols w:space="720"/>
@@ -6586,21 +6856,11 @@
           <w:tcW w:w="6379" w:type="dxa"/>
         </w:tcPr>
         <w:p>
-          <w:r>
-            <w:fldChar w:fldCharType="begin"/>
-          </w:r>
-          <w:r>
-            <w:instrText xml:space="preserve"> TITLE  \* MERGEFORMAT </w:instrText>
-          </w:r>
-          <w:r>
-            <w:fldChar w:fldCharType="separate"/>
-          </w:r>
-          <w:r>
-            <w:t>Software Architecture Document</w:t>
-          </w:r>
-          <w:r>
-            <w:fldChar w:fldCharType="end"/>
-          </w:r>
+          <w:fldSimple w:instr=" TITLE  \* MERGEFORMAT ">
+            <w:r>
+              <w:t>Software Architecture Document</w:t>
+            </w:r>
+          </w:fldSimple>
         </w:p>
       </w:tc>
       <w:tc>
@@ -7495,6 +7755,119 @@
     </w:lvl>
   </w:abstractNum>
   <w:abstractNum w:abstractNumId="20" w15:restartNumberingAfterBreak="0">
+    <w:nsid w:val="5A0F42E4"/>
+    <w:multiLevelType w:val="hybridMultilevel"/>
+    <w:tmpl w:val="54FA79EA"/>
+    <w:lvl w:ilvl="0" w:tplc="04090001">
+      <w:start w:val="2"/>
+      <w:numFmt w:val="bullet"/>
+      <w:lvlText w:val=""/>
+      <w:lvlJc w:val="left"/>
+      <w:pPr>
+        <w:ind w:left="720" w:hanging="360"/>
+      </w:pPr>
+      <w:rPr>
+        <w:rFonts w:ascii="Symbol" w:eastAsia="Times New Roman" w:hAnsi="Symbol" w:cs="Times New Roman" w:hint="default"/>
+      </w:rPr>
+    </w:lvl>
+    <w:lvl w:ilvl="1" w:tplc="04090003" w:tentative="1">
+      <w:start w:val="1"/>
+      <w:numFmt w:val="bullet"/>
+      <w:lvlText w:val="o"/>
+      <w:lvlJc w:val="left"/>
+      <w:pPr>
+        <w:ind w:left="1440" w:hanging="360"/>
+      </w:pPr>
+      <w:rPr>
+        <w:rFonts w:ascii="Courier New" w:hAnsi="Courier New" w:cs="Courier New" w:hint="default"/>
+      </w:rPr>
+    </w:lvl>
+    <w:lvl w:ilvl="2" w:tplc="04090005" w:tentative="1">
+      <w:start w:val="1"/>
+      <w:numFmt w:val="bullet"/>
+      <w:lvlText w:val=""/>
+      <w:lvlJc w:val="left"/>
+      <w:pPr>
+        <w:ind w:left="2160" w:hanging="360"/>
+      </w:pPr>
+      <w:rPr>
+        <w:rFonts w:ascii="Wingdings" w:hAnsi="Wingdings" w:hint="default"/>
+      </w:rPr>
+    </w:lvl>
+    <w:lvl w:ilvl="3" w:tplc="04090001" w:tentative="1">
+      <w:start w:val="1"/>
+      <w:numFmt w:val="bullet"/>
+      <w:lvlText w:val=""/>
+      <w:lvlJc w:val="left"/>
+      <w:pPr>
+        <w:ind w:left="2880" w:hanging="360"/>
+      </w:pPr>
+      <w:rPr>
+        <w:rFonts w:ascii="Symbol" w:hAnsi="Symbol" w:hint="default"/>
+      </w:rPr>
+    </w:lvl>
+    <w:lvl w:ilvl="4" w:tplc="04090003" w:tentative="1">
+      <w:start w:val="1"/>
+      <w:numFmt w:val="bullet"/>
+      <w:lvlText w:val="o"/>
+      <w:lvlJc w:val="left"/>
+      <w:pPr>
+        <w:ind w:left="3600" w:hanging="360"/>
+      </w:pPr>
+      <w:rPr>
+        <w:rFonts w:ascii="Courier New" w:hAnsi="Courier New" w:cs="Courier New" w:hint="default"/>
+      </w:rPr>
+    </w:lvl>
+    <w:lvl w:ilvl="5" w:tplc="04090005" w:tentative="1">
+      <w:start w:val="1"/>
+      <w:numFmt w:val="bullet"/>
+      <w:lvlText w:val=""/>
+      <w:lvlJc w:val="left"/>
+      <w:pPr>
+        <w:ind w:left="4320" w:hanging="360"/>
+      </w:pPr>
+      <w:rPr>
+        <w:rFonts w:ascii="Wingdings" w:hAnsi="Wingdings" w:hint="default"/>
+      </w:rPr>
+    </w:lvl>
+    <w:lvl w:ilvl="6" w:tplc="04090001" w:tentative="1">
+      <w:start w:val="1"/>
+      <w:numFmt w:val="bullet"/>
+      <w:lvlText w:val=""/>
+      <w:lvlJc w:val="left"/>
+      <w:pPr>
+        <w:ind w:left="5040" w:hanging="360"/>
+      </w:pPr>
+      <w:rPr>
+        <w:rFonts w:ascii="Symbol" w:hAnsi="Symbol" w:hint="default"/>
+      </w:rPr>
+    </w:lvl>
+    <w:lvl w:ilvl="7" w:tplc="04090003" w:tentative="1">
+      <w:start w:val="1"/>
+      <w:numFmt w:val="bullet"/>
+      <w:lvlText w:val="o"/>
+      <w:lvlJc w:val="left"/>
+      <w:pPr>
+        <w:ind w:left="5760" w:hanging="360"/>
+      </w:pPr>
+      <w:rPr>
+        <w:rFonts w:ascii="Courier New" w:hAnsi="Courier New" w:cs="Courier New" w:hint="default"/>
+      </w:rPr>
+    </w:lvl>
+    <w:lvl w:ilvl="8" w:tplc="04090005" w:tentative="1">
+      <w:start w:val="1"/>
+      <w:numFmt w:val="bullet"/>
+      <w:lvlText w:val=""/>
+      <w:lvlJc w:val="left"/>
+      <w:pPr>
+        <w:ind w:left="6480" w:hanging="360"/>
+      </w:pPr>
+      <w:rPr>
+        <w:rFonts w:ascii="Wingdings" w:hAnsi="Wingdings" w:hint="default"/>
+      </w:rPr>
+    </w:lvl>
+  </w:abstractNum>
+  <w:abstractNum w:abstractNumId="21" w15:restartNumberingAfterBreak="0">
     <w:nsid w:val="5DAC5F0C"/>
     <w:multiLevelType w:val="hybridMultilevel"/>
     <w:tmpl w:val="29423194"/>
@@ -7580,7 +7953,7 @@
       </w:pPr>
     </w:lvl>
   </w:abstractNum>
-  <w:abstractNum w:abstractNumId="21" w15:restartNumberingAfterBreak="0">
+  <w:abstractNum w:abstractNumId="22" w15:restartNumberingAfterBreak="0">
     <w:nsid w:val="6D2F7D46"/>
     <w:multiLevelType w:val="singleLevel"/>
     <w:tmpl w:val="04090001"/>
@@ -7600,7 +7973,7 @@
       </w:rPr>
     </w:lvl>
   </w:abstractNum>
-  <w:abstractNum w:abstractNumId="22" w15:restartNumberingAfterBreak="0">
+  <w:abstractNum w:abstractNumId="23" w15:restartNumberingAfterBreak="0">
     <w:nsid w:val="71F21F2A"/>
     <w:multiLevelType w:val="singleLevel"/>
     <w:tmpl w:val="04090001"/>
@@ -7620,7 +7993,7 @@
       </w:rPr>
     </w:lvl>
   </w:abstractNum>
-  <w:abstractNum w:abstractNumId="23" w15:restartNumberingAfterBreak="0">
+  <w:abstractNum w:abstractNumId="24" w15:restartNumberingAfterBreak="0">
     <w:nsid w:val="743601FB"/>
     <w:multiLevelType w:val="singleLevel"/>
     <w:tmpl w:val="04090001"/>
@@ -7640,7 +8013,7 @@
       </w:rPr>
     </w:lvl>
   </w:abstractNum>
-  <w:abstractNum w:abstractNumId="24" w15:restartNumberingAfterBreak="0">
+  <w:abstractNum w:abstractNumId="25" w15:restartNumberingAfterBreak="0">
     <w:nsid w:val="756150CA"/>
     <w:multiLevelType w:val="singleLevel"/>
     <w:tmpl w:val="04090001"/>
@@ -7660,7 +8033,7 @@
       </w:rPr>
     </w:lvl>
   </w:abstractNum>
-  <w:abstractNum w:abstractNumId="25" w15:restartNumberingAfterBreak="0">
+  <w:abstractNum w:abstractNumId="26" w15:restartNumberingAfterBreak="0">
     <w:nsid w:val="79574F3D"/>
     <w:multiLevelType w:val="hybridMultilevel"/>
     <w:tmpl w:val="0D54ADD8"/>
@@ -7773,7 +8146,7 @@
       </w:rPr>
     </w:lvl>
   </w:abstractNum>
-  <w:abstractNum w:abstractNumId="26" w15:restartNumberingAfterBreak="0">
+  <w:abstractNum w:abstractNumId="27" w15:restartNumberingAfterBreak="0">
     <w:nsid w:val="79F32706"/>
     <w:multiLevelType w:val="multilevel"/>
     <w:tmpl w:val="89564EDE"/>
@@ -7893,7 +8266,7 @@
       </w:rPr>
     </w:lvl>
   </w:abstractNum>
-  <w:abstractNum w:abstractNumId="27" w15:restartNumberingAfterBreak="0">
+  <w:abstractNum w:abstractNumId="28" w15:restartNumberingAfterBreak="0">
     <w:nsid w:val="7BE434D7"/>
     <w:multiLevelType w:val="singleLevel"/>
     <w:tmpl w:val="04090001"/>
@@ -7920,7 +8293,7 @@
     <w:abstractNumId w:val="11"/>
   </w:num>
   <w:num w:numId="3">
-    <w:abstractNumId w:val="27"/>
+    <w:abstractNumId w:val="28"/>
   </w:num>
   <w:num w:numId="4">
     <w:abstractNumId w:val="19"/>
@@ -7949,7 +8322,7 @@
     <w:abstractNumId w:val="2"/>
   </w:num>
   <w:num w:numId="8">
-    <w:abstractNumId w:val="24"/>
+    <w:abstractNumId w:val="25"/>
   </w:num>
   <w:num w:numId="9">
     <w:abstractNumId w:val="4"/>
@@ -7961,7 +8334,7 @@
     <w:abstractNumId w:val="10"/>
   </w:num>
   <w:num w:numId="12">
-    <w:abstractNumId w:val="23"/>
+    <w:abstractNumId w:val="24"/>
   </w:num>
   <w:num w:numId="13">
     <w:abstractNumId w:val="9"/>
@@ -7970,7 +8343,7 @@
     <w:abstractNumId w:val="5"/>
   </w:num>
   <w:num w:numId="15">
-    <w:abstractNumId w:val="22"/>
+    <w:abstractNumId w:val="23"/>
   </w:num>
   <w:num w:numId="16">
     <w:abstractNumId w:val="17"/>
@@ -8003,13 +8376,13 @@
     <w:abstractNumId w:val="8"/>
   </w:num>
   <w:num w:numId="21">
-    <w:abstractNumId w:val="21"/>
+    <w:abstractNumId w:val="22"/>
   </w:num>
   <w:num w:numId="22">
     <w:abstractNumId w:val="6"/>
   </w:num>
   <w:num w:numId="23">
-    <w:abstractNumId w:val="25"/>
+    <w:abstractNumId w:val="26"/>
   </w:num>
   <w:num w:numId="24">
     <w:abstractNumId w:val="15"/>
@@ -8018,16 +8391,19 @@
     <w:abstractNumId w:val="3"/>
   </w:num>
   <w:num w:numId="26">
-    <w:abstractNumId w:val="26"/>
+    <w:abstractNumId w:val="27"/>
   </w:num>
   <w:num w:numId="27">
-    <w:abstractNumId w:val="20"/>
+    <w:abstractNumId w:val="21"/>
   </w:num>
   <w:num w:numId="28">
     <w:abstractNumId w:val="12"/>
   </w:num>
   <w:num w:numId="29">
     <w:abstractNumId w:val="16"/>
+  </w:num>
+  <w:num w:numId="30">
+    <w:abstractNumId w:val="20"/>
   </w:num>
 </w:numbering>
 </file>

</xml_diff>

<commit_message>
Update SAD ver 1.2.1
</commit_message>
<xml_diff>
--- a/docs/analysis and design/ktpm1_Group06_software_architecture_document_v1.docx
+++ b/docs/analysis and design/ktpm1_Group06_software_architecture_document_v1.docx
@@ -28,11 +28,21 @@
         <w:pStyle w:val="Title"/>
         <w:jc w:val="right"/>
       </w:pPr>
-      <w:fldSimple w:instr=" TITLE  \* MERGEFORMAT ">
-        <w:r>
-          <w:t>Software Architecture Document</w:t>
-        </w:r>
-      </w:fldSimple>
+      <w:r>
+        <w:fldChar w:fldCharType="begin"/>
+      </w:r>
+      <w:r>
+        <w:instrText xml:space="preserve"> TITLE  \* MERGEFORMAT </w:instrText>
+      </w:r>
+      <w:r>
+        <w:fldChar w:fldCharType="separate"/>
+      </w:r>
+      <w:r>
+        <w:t>Software Architecture Document</w:t>
+      </w:r>
+      <w:r>
+        <w:fldChar w:fldCharType="end"/>
+      </w:r>
     </w:p>
     <w:p>
       <w:pPr>
@@ -975,11 +985,22 @@
       <w:r>
         <w:br w:type="page"/>
       </w:r>
-      <w:fldSimple w:instr=" TITLE  \* MERGEFORMAT ">
-        <w:r>
-          <w:t>Software Architecture Document</w:t>
-        </w:r>
-      </w:fldSimple>
+      <w:r>
+        <w:lastRenderedPageBreak/>
+        <w:fldChar w:fldCharType="begin"/>
+      </w:r>
+      <w:r>
+        <w:instrText xml:space="preserve"> TITLE  \* MERGEFORMAT </w:instrText>
+      </w:r>
+      <w:r>
+        <w:fldChar w:fldCharType="separate"/>
+      </w:r>
+      <w:r>
+        <w:t>Software Architecture Document</w:t>
+      </w:r>
+      <w:r>
+        <w:fldChar w:fldCharType="end"/>
+      </w:r>
       <w:r>
         <w:t xml:space="preserve"> </w:t>
       </w:r>
@@ -1084,7 +1105,23 @@
           <w:color w:val="000000"/>
           <w:shd w:val="clear" w:color="auto" w:fill="FFFFFF"/>
         </w:rPr>
-        <w:t>This document provides a comprehensive architectural overview of the system, using a number of different architectural views to depict different aspects of the system. It is intended to capture the significant architectural decisions which have been made on the system.</w:t>
+        <w:t xml:space="preserve">This document provides a comprehensive architectural overview of the system, using </w:t>
+      </w:r>
+      <w:proofErr w:type="gramStart"/>
+      <w:r>
+        <w:rPr>
+          <w:color w:val="000000"/>
+          <w:shd w:val="clear" w:color="auto" w:fill="FFFFFF"/>
+        </w:rPr>
+        <w:t>a number of</w:t>
+      </w:r>
+      <w:proofErr w:type="gramEnd"/>
+      <w:r>
+        <w:rPr>
+          <w:color w:val="000000"/>
+          <w:shd w:val="clear" w:color="auto" w:fill="FFFFFF"/>
+        </w:rPr>
+        <w:t xml:space="preserve"> different architectural views to depict different aspects of the system. It is intended to capture the significant architectural decisions which have been made on the system.</w:t>
       </w:r>
     </w:p>
     <w:p>
@@ -1295,13 +1332,21 @@
         <w:t>s</w:t>
       </w:r>
       <w:r>
-        <w:t>/Client</w:t>
+        <w:t>/</w:t>
+      </w:r>
+      <w:proofErr w:type="gramStart"/>
+      <w:r>
+        <w:t>Client</w:t>
       </w:r>
       <w:r>
         <w:t>s</w:t>
       </w:r>
       <w:r>
-        <w:t xml:space="preserve">  are expected to use a modern web browser</w:t>
+        <w:t xml:space="preserve">  are</w:t>
+      </w:r>
+      <w:proofErr w:type="gramEnd"/>
+      <w:r>
+        <w:t xml:space="preserve"> expected to use a modern web browser</w:t>
       </w:r>
       <w:r>
         <w:t xml:space="preserve"> which can support Bootstrap 4.0</w:t>
@@ -2096,7 +2141,15 @@
         <w:ind w:left="720"/>
       </w:pPr>
       <w:r>
-        <w:t>The central security will be handled by the member of the development team. They will be given the full access not only in the application level but also in database level. Creating account for the staff and the owner of the shop are done by administrator. When creating an account, user can choose their password and this password can be changed anytime by them. All the password are encrypted both on database or on communication process between client and server in order to ensure high level of security. The user information will only be seen by the shop owner and the administrator.</w:t>
+        <w:t xml:space="preserve">The central security will be handled by the member of the development team. They will be given the full access not only in the application level but also in database level. Creating account for the staff and the owner of the shop are done by administrator. When creating an account, user can choose their password and this password can be changed anytime by them. All the password </w:t>
+      </w:r>
+      <w:proofErr w:type="gramStart"/>
+      <w:r>
+        <w:t>are</w:t>
+      </w:r>
+      <w:proofErr w:type="gramEnd"/>
+      <w:r>
+        <w:t xml:space="preserve"> encrypted both on database or on communication process between client and server in order to ensure high level of security. The user information will only be seen by the shop owner and the administrator.</w:t>
       </w:r>
     </w:p>
     <w:p>
@@ -2115,7 +2168,15 @@
         <w:ind w:left="720"/>
       </w:pPr>
       <w:r>
-        <w:t>The system will be subjected to several testing step (Unit testing, Integration testing, System testing including Security and Performance testing) before being released in order to ensure that the system is reliable and work</w:t>
+        <w:t xml:space="preserve">The system will be subjected to several testing step (Unit testing, Integration testing, System testing including Security and Performance testing) before being released </w:t>
+      </w:r>
+      <w:proofErr w:type="gramStart"/>
+      <w:r>
+        <w:t>in order to</w:t>
+      </w:r>
+      <w:proofErr w:type="gramEnd"/>
+      <w:r>
+        <w:t xml:space="preserve"> ensure that the system is reliable and work</w:t>
       </w:r>
       <w:r>
         <w:t>ed</w:t>
@@ -2149,7 +2210,15 @@
         <w:t>s</w:t>
       </w:r>
       <w:r>
-        <w:t xml:space="preserve"> to any request from client within the web script timeouts (30 seconds), also the system performance can depend on available hardware, network and internet connection capabilities. Therefore, the actual performance can be determined only after the system is deployed and tested.</w:t>
+        <w:t xml:space="preserve"> to any request from client within the web script timeouts (30 seconds), also the system performance can depend on available hardware, </w:t>
+      </w:r>
+      <w:proofErr w:type="gramStart"/>
+      <w:r>
+        <w:t>network</w:t>
+      </w:r>
+      <w:proofErr w:type="gramEnd"/>
+      <w:r>
+        <w:t xml:space="preserve"> and internet connection capabilities. Therefore, the actual performance can be determined only after the system is deployed and tested.</w:t>
       </w:r>
     </w:p>
     <w:p>
@@ -2171,7 +2240,15 @@
         <w:t>s</w:t>
       </w:r>
       <w:r>
-        <w:t xml:space="preserve"> of product. In order to maintain reusability, the </w:t>
+        <w:t xml:space="preserve"> of product. </w:t>
+      </w:r>
+      <w:proofErr w:type="gramStart"/>
+      <w:r>
+        <w:t>In order to</w:t>
+      </w:r>
+      <w:proofErr w:type="gramEnd"/>
+      <w:r>
+        <w:t xml:space="preserve"> maintain reusability, the </w:t>
       </w:r>
       <w:r>
         <w:t>web using Template Engines which can be reuse. Best practice of RUP during development combine with Mongo DB make the</w:t>
@@ -2338,7 +2415,7 @@
         <w:ind w:left="720"/>
       </w:pPr>
       <w:r>
-        <w:t xml:space="preserve">*Due to the limitation of the Free-trial version of </w:t>
+        <w:t xml:space="preserve">*Due to the limitation of </w:t>
       </w:r>
       <w:hyperlink r:id="rId13" w:history="1">
         <w:proofErr w:type="spellStart"/>
@@ -2351,7 +2428,7 @@
         <w:proofErr w:type="spellEnd"/>
       </w:hyperlink>
       <w:r>
-        <w:t xml:space="preserve"> that only allow maximum 3 member in each project. So, we </w:t>
+        <w:t xml:space="preserve"> Free-trial version that only allow maximum 3 member in each project. So, we </w:t>
       </w:r>
       <w:r>
         <w:t xml:space="preserve">are not able to </w:t>
@@ -6092,7 +6169,15 @@
         <w:t xml:space="preserve">This subsystem provides all the functionalities </w:t>
       </w:r>
       <w:r>
-        <w:t>that is related to user. The main use cases of this subsystem is includes</w:t>
+        <w:t xml:space="preserve">that is related to user. The main use cases of this subsystem </w:t>
+      </w:r>
+      <w:proofErr w:type="gramStart"/>
+      <w:r>
+        <w:t>is</w:t>
+      </w:r>
+      <w:proofErr w:type="gramEnd"/>
+      <w:r>
+        <w:t xml:space="preserve"> includes</w:t>
       </w:r>
     </w:p>
     <w:p>
@@ -6189,7 +6274,15 @@
         <w:ind w:left="720"/>
       </w:pPr>
       <w:r>
-        <w:t>The Order Management System (OMS) is play an important role as a median subsystem between the Web Store and the Data manager subsystem. The OMS main functionalities is related to all the customer ordering task.</w:t>
+        <w:t xml:space="preserve">The Order Management System (OMS) is play an important role as a median subsystem between the Web Store and the Data manager subsystem. The OMS main functionalities </w:t>
+      </w:r>
+      <w:proofErr w:type="gramStart"/>
+      <w:r>
+        <w:t>is</w:t>
+      </w:r>
+      <w:proofErr w:type="gramEnd"/>
+      <w:r>
+        <w:t xml:space="preserve"> related to all the customer ordering task.</w:t>
       </w:r>
     </w:p>
     <w:p>
@@ -6856,11 +6949,21 @@
           <w:tcW w:w="6379" w:type="dxa"/>
         </w:tcPr>
         <w:p>
-          <w:fldSimple w:instr=" TITLE  \* MERGEFORMAT ">
-            <w:r>
-              <w:t>Software Architecture Document</w:t>
-            </w:r>
-          </w:fldSimple>
+          <w:r>
+            <w:fldChar w:fldCharType="begin"/>
+          </w:r>
+          <w:r>
+            <w:instrText xml:space="preserve"> TITLE  \* MERGEFORMAT </w:instrText>
+          </w:r>
+          <w:r>
+            <w:fldChar w:fldCharType="separate"/>
+          </w:r>
+          <w:r>
+            <w:t>Software Architecture Document</w:t>
+          </w:r>
+          <w:r>
+            <w:fldChar w:fldCharType="end"/>
+          </w:r>
         </w:p>
       </w:tc>
       <w:tc>

</xml_diff>

<commit_message>
SAD ver1.4: Add MVC model
</commit_message>
<xml_diff>
--- a/docs/analysis and design/ktpm1_Group06_software_architecture_document_v1.docx
+++ b/docs/analysis and design/ktpm1_Group06_software_architecture_document_v1.docx
@@ -28,11 +28,21 @@
         <w:pStyle w:val="Title"/>
         <w:jc w:val="right"/>
       </w:pPr>
-      <w:fldSimple w:instr=" TITLE  \* MERGEFORMAT ">
-        <w:r>
-          <w:t>Software Architecture Document</w:t>
-        </w:r>
-      </w:fldSimple>
+      <w:r>
+        <w:fldChar w:fldCharType="begin"/>
+      </w:r>
+      <w:r>
+        <w:instrText xml:space="preserve"> TITLE  \* MERGEFORMAT </w:instrText>
+      </w:r>
+      <w:r>
+        <w:fldChar w:fldCharType="separate"/>
+      </w:r>
+      <w:r>
+        <w:t>Software Architecture Document</w:t>
+      </w:r>
+      <w:r>
+        <w:fldChar w:fldCharType="end"/>
+      </w:r>
     </w:p>
     <w:p>
       <w:pPr>
@@ -975,11 +985,22 @@
       <w:r>
         <w:br w:type="page"/>
       </w:r>
-      <w:fldSimple w:instr=" TITLE  \* MERGEFORMAT ">
-        <w:r>
-          <w:t>Software Architecture Document</w:t>
-        </w:r>
-      </w:fldSimple>
+      <w:r>
+        <w:lastRenderedPageBreak/>
+        <w:fldChar w:fldCharType="begin"/>
+      </w:r>
+      <w:r>
+        <w:instrText xml:space="preserve"> TITLE  \* MERGEFORMAT </w:instrText>
+      </w:r>
+      <w:r>
+        <w:fldChar w:fldCharType="separate"/>
+      </w:r>
+      <w:r>
+        <w:t>Software Architecture Document</w:t>
+      </w:r>
+      <w:r>
+        <w:fldChar w:fldCharType="end"/>
+      </w:r>
       <w:r>
         <w:t xml:space="preserve"> </w:t>
       </w:r>
@@ -6495,8 +6516,63 @@
     </w:p>
     <w:p>
       <w:pPr>
+        <w:pStyle w:val="Heading2"/>
+      </w:pPr>
+      <w:r>
+        <w:lastRenderedPageBreak/>
+        <w:t>MVC model</w:t>
+      </w:r>
+    </w:p>
+    <w:p>
+      <w:pPr>
         <w:pStyle w:val="BodyText"/>
       </w:pPr>
+      <w:r>
+        <w:rPr>
+          <w:noProof/>
+        </w:rPr>
+        <w:drawing>
+          <wp:inline distT="0" distB="0" distL="0" distR="0" wp14:anchorId="32478960" wp14:editId="39ABE7EB">
+            <wp:extent cx="5343525" cy="6486525"/>
+            <wp:effectExtent l="0" t="0" r="9525" b="9525"/>
+            <wp:docPr id="7" name="Picture 7" descr="Diagram&#10;&#10;Description automatically generated"/>
+            <wp:cNvGraphicFramePr>
+              <a:graphicFrameLocks xmlns:a="http://schemas.openxmlformats.org/drawingml/2006/main" noChangeAspect="1"/>
+            </wp:cNvGraphicFramePr>
+            <a:graphic xmlns:a="http://schemas.openxmlformats.org/drawingml/2006/main">
+              <a:graphicData uri="http://schemas.openxmlformats.org/drawingml/2006/picture">
+                <pic:pic xmlns:pic="http://schemas.openxmlformats.org/drawingml/2006/picture">
+                  <pic:nvPicPr>
+                    <pic:cNvPr id="7" name="Picture 7" descr="Diagram&#10;&#10;Description automatically generated"/>
+                    <pic:cNvPicPr/>
+                  </pic:nvPicPr>
+                  <pic:blipFill>
+                    <a:blip r:embed="rId19">
+                      <a:extLst>
+                        <a:ext uri="{28A0092B-C50C-407E-A947-70E740481C1C}">
+                          <a14:useLocalDpi xmlns:a14="http://schemas.microsoft.com/office/drawing/2010/main" val="0"/>
+                        </a:ext>
+                      </a:extLst>
+                    </a:blip>
+                    <a:stretch>
+                      <a:fillRect/>
+                    </a:stretch>
+                  </pic:blipFill>
+                  <pic:spPr>
+                    <a:xfrm>
+                      <a:off x="0" y="0"/>
+                      <a:ext cx="5343525" cy="6486525"/>
+                    </a:xfrm>
+                    <a:prstGeom prst="rect">
+                      <a:avLst/>
+                    </a:prstGeom>
+                  </pic:spPr>
+                </pic:pic>
+              </a:graphicData>
+            </a:graphic>
+          </wp:inline>
+        </w:drawing>
+      </w:r>
     </w:p>
     <w:p>
       <w:pPr>
@@ -6510,10 +6586,21 @@
     </w:p>
     <w:p>
       <w:pPr>
+        <w:pStyle w:val="BodyText"/>
+      </w:pPr>
+    </w:p>
+    <w:p>
+      <w:pPr>
+        <w:pStyle w:val="BodyText"/>
+      </w:pPr>
+    </w:p>
+    <w:p>
+      <w:pPr>
         <w:pStyle w:val="Heading1"/>
       </w:pPr>
       <w:bookmarkStart w:id="5" w:name="_Toc468193993"/>
       <w:r>
+        <w:lastRenderedPageBreak/>
         <w:t>Deployment</w:t>
       </w:r>
       <w:bookmarkEnd w:id="5"/>
@@ -6563,10 +6650,10 @@
       </w:pPr>
     </w:p>
     <w:sectPr>
-      <w:headerReference w:type="default" r:id="rId19"/>
-      <w:footerReference w:type="default" r:id="rId20"/>
-      <w:headerReference w:type="first" r:id="rId21"/>
-      <w:footerReference w:type="first" r:id="rId22"/>
+      <w:headerReference w:type="default" r:id="rId20"/>
+      <w:footerReference w:type="default" r:id="rId21"/>
+      <w:headerReference w:type="first" r:id="rId22"/>
+      <w:footerReference w:type="first" r:id="rId23"/>
       <w:pgSz w:w="12240" w:h="15840" w:code="1"/>
       <w:pgMar w:top="1440" w:right="1440" w:bottom="1440" w:left="1440" w:header="720" w:footer="720" w:gutter="0"/>
       <w:cols w:space="720"/>
@@ -7000,11 +7087,21 @@
           <w:tcW w:w="6379" w:type="dxa"/>
         </w:tcPr>
         <w:p>
-          <w:fldSimple w:instr=" TITLE  \* MERGEFORMAT ">
-            <w:r>
-              <w:t>Software Architecture Document</w:t>
-            </w:r>
-          </w:fldSimple>
+          <w:r>
+            <w:fldChar w:fldCharType="begin"/>
+          </w:r>
+          <w:r>
+            <w:instrText xml:space="preserve"> TITLE  \* MERGEFORMAT </w:instrText>
+          </w:r>
+          <w:r>
+            <w:fldChar w:fldCharType="separate"/>
+          </w:r>
+          <w:r>
+            <w:t>Software Architecture Document</w:t>
+          </w:r>
+          <w:r>
+            <w:fldChar w:fldCharType="end"/>
+          </w:r>
         </w:p>
       </w:tc>
       <w:tc>

</xml_diff>